<commit_message>
memoria_codigo: actualización, clase character
</commit_message>
<xml_diff>
--- a/memoria_codigo.docx
+++ b/memoria_codigo.docx
@@ -911,7 +911,7 @@
         <w:pStyle w:val="Prrafodelista"/>
         <w:numPr>
           <w:ilvl w:val="1"/>
-          <w:numId w:val="1"/>
+          <w:numId w:val="7"/>
         </w:numPr>
         <w:rPr>
           <w:rFonts w:ascii="Arial" w:hAnsi="Arial" w:cs="Arial"/>
@@ -1150,6 +1150,2378 @@
           <w:szCs w:val="20"/>
         </w:rPr>
         <w:t>Definiendo de esta manera las direcciones permitidas hacia las que se  mueve el personaje o si este por el contrario se encuentra parado</w:t>
+      </w:r>
+    </w:p>
+    <w:p>
+      <w:pPr>
+        <w:pStyle w:val="Prrafodelista"/>
+        <w:numPr>
+          <w:ilvl w:val="0"/>
+          <w:numId w:val="4"/>
+        </w:numPr>
+        <w:rPr>
+          <w:rFonts w:ascii="Arial" w:hAnsi="Arial" w:cs="Arial"/>
+          <w:vanish/>
+          <w:sz w:val="24"/>
+          <w:szCs w:val="24"/>
+          <w:u w:val="single"/>
+        </w:rPr>
+      </w:pPr>
+    </w:p>
+    <w:p>
+      <w:pPr>
+        <w:pStyle w:val="Prrafodelista"/>
+        <w:numPr>
+          <w:ilvl w:val="0"/>
+          <w:numId w:val="4"/>
+        </w:numPr>
+        <w:rPr>
+          <w:rFonts w:ascii="Arial" w:hAnsi="Arial" w:cs="Arial"/>
+          <w:vanish/>
+          <w:sz w:val="24"/>
+          <w:szCs w:val="24"/>
+          <w:u w:val="single"/>
+        </w:rPr>
+      </w:pPr>
+    </w:p>
+    <w:p>
+      <w:pPr>
+        <w:pStyle w:val="Prrafodelista"/>
+        <w:numPr>
+          <w:ilvl w:val="1"/>
+          <w:numId w:val="4"/>
+        </w:numPr>
+        <w:rPr>
+          <w:rFonts w:ascii="Arial" w:hAnsi="Arial" w:cs="Arial"/>
+          <w:vanish/>
+          <w:sz w:val="24"/>
+          <w:szCs w:val="24"/>
+          <w:u w:val="single"/>
+        </w:rPr>
+      </w:pPr>
+    </w:p>
+    <w:p>
+      <w:pPr>
+        <w:pStyle w:val="Prrafodelista"/>
+        <w:numPr>
+          <w:ilvl w:val="1"/>
+          <w:numId w:val="4"/>
+        </w:numPr>
+        <w:rPr>
+          <w:rFonts w:ascii="Arial" w:hAnsi="Arial" w:cs="Arial"/>
+          <w:sz w:val="24"/>
+          <w:szCs w:val="24"/>
+          <w:u w:val="single"/>
+        </w:rPr>
+      </w:pPr>
+      <w:proofErr w:type="spellStart"/>
+      <w:r>
+        <w:rPr>
+          <w:rFonts w:ascii="Arial" w:hAnsi="Arial" w:cs="Arial"/>
+          <w:sz w:val="24"/>
+          <w:szCs w:val="24"/>
+          <w:u w:val="single"/>
+        </w:rPr>
+        <w:t>game.chara</w:t>
+      </w:r>
+      <w:r>
+        <w:rPr>
+          <w:rFonts w:ascii="Arial" w:hAnsi="Arial" w:cs="Arial"/>
+          <w:sz w:val="24"/>
+          <w:szCs w:val="24"/>
+          <w:u w:val="single"/>
+        </w:rPr>
+        <w:t>cter</w:t>
+      </w:r>
+      <w:proofErr w:type="spellEnd"/>
+      <w:r>
+        <w:rPr>
+          <w:rFonts w:ascii="Arial" w:hAnsi="Arial" w:cs="Arial"/>
+          <w:sz w:val="24"/>
+          <w:szCs w:val="24"/>
+          <w:u w:val="single"/>
+        </w:rPr>
+        <w:t>.</w:t>
+      </w:r>
+    </w:p>
+    <w:p>
+      <w:pPr>
+        <w:pStyle w:val="Prrafodelista"/>
+        <w:ind w:left="792"/>
+        <w:rPr>
+          <w:rFonts w:ascii="Arial" w:hAnsi="Arial" w:cs="Arial"/>
+          <w:sz w:val="24"/>
+          <w:szCs w:val="24"/>
+          <w:u w:val="single"/>
+        </w:rPr>
+      </w:pPr>
+    </w:p>
+    <w:p>
+      <w:pPr>
+        <w:pStyle w:val="Prrafodelista"/>
+        <w:ind w:left="284"/>
+        <w:rPr>
+          <w:rFonts w:ascii="Arial" w:hAnsi="Arial" w:cs="Arial"/>
+          <w:sz w:val="20"/>
+          <w:szCs w:val="20"/>
+        </w:rPr>
+      </w:pPr>
+      <w:r>
+        <w:rPr>
+          <w:rFonts w:ascii="Arial" w:hAnsi="Arial" w:cs="Arial"/>
+          <w:sz w:val="20"/>
+          <w:szCs w:val="20"/>
+        </w:rPr>
+        <w:t>En este paquete se implementa todo lo necesario para la creación del personaje que vamos a utilizar, y de todas sus características.</w:t>
+      </w:r>
+    </w:p>
+    <w:p>
+      <w:pPr>
+        <w:pStyle w:val="Prrafodelista"/>
+        <w:ind w:left="284"/>
+        <w:rPr>
+          <w:rFonts w:ascii="Arial" w:hAnsi="Arial" w:cs="Arial"/>
+          <w:sz w:val="20"/>
+          <w:szCs w:val="20"/>
+        </w:rPr>
+      </w:pPr>
+      <w:r>
+        <w:rPr>
+          <w:rFonts w:ascii="Arial" w:hAnsi="Arial" w:cs="Arial"/>
+          <w:sz w:val="20"/>
+          <w:szCs w:val="20"/>
+        </w:rPr>
+        <w:t>Todo este se implementa en dos clases, la clase abstracta "</w:t>
+      </w:r>
+      <w:proofErr w:type="spellStart"/>
+      <w:r>
+        <w:rPr>
+          <w:rFonts w:ascii="Arial" w:hAnsi="Arial" w:cs="Arial"/>
+          <w:sz w:val="20"/>
+          <w:szCs w:val="20"/>
+        </w:rPr>
+        <w:t>Character</w:t>
+      </w:r>
+      <w:proofErr w:type="spellEnd"/>
+      <w:r>
+        <w:rPr>
+          <w:rFonts w:ascii="Arial" w:hAnsi="Arial" w:cs="Arial"/>
+          <w:sz w:val="20"/>
+          <w:szCs w:val="20"/>
+        </w:rPr>
+        <w:t>", y la clase "Player" que se extiende de la clase abstracta, heredando de esta manera todos sus métodos.</w:t>
+      </w:r>
+    </w:p>
+    <w:p>
+      <w:pPr>
+        <w:ind w:left="284"/>
+        <w:rPr>
+          <w:rFonts w:ascii="Arial" w:hAnsi="Arial" w:cs="Arial"/>
+          <w:sz w:val="20"/>
+          <w:szCs w:val="20"/>
+        </w:rPr>
+      </w:pPr>
+    </w:p>
+    <w:p>
+      <w:pPr>
+        <w:pStyle w:val="Prrafodelista"/>
+        <w:numPr>
+          <w:ilvl w:val="2"/>
+          <w:numId w:val="4"/>
+        </w:numPr>
+        <w:rPr>
+          <w:rFonts w:ascii="Arial" w:hAnsi="Arial" w:cs="Arial"/>
+          <w:sz w:val="24"/>
+          <w:szCs w:val="24"/>
+          <w:u w:val="single"/>
+        </w:rPr>
+      </w:pPr>
+      <w:proofErr w:type="spellStart"/>
+      <w:r>
+        <w:rPr>
+          <w:rFonts w:ascii="Arial" w:hAnsi="Arial" w:cs="Arial"/>
+          <w:sz w:val="24"/>
+          <w:szCs w:val="24"/>
+          <w:u w:val="single"/>
+        </w:rPr>
+        <w:t>class</w:t>
+      </w:r>
+      <w:proofErr w:type="spellEnd"/>
+      <w:r>
+        <w:rPr>
+          <w:rFonts w:ascii="Arial" w:hAnsi="Arial" w:cs="Arial"/>
+          <w:sz w:val="24"/>
+          <w:szCs w:val="24"/>
+          <w:u w:val="single"/>
+        </w:rPr>
+        <w:t xml:space="preserve"> </w:t>
+      </w:r>
+      <w:proofErr w:type="spellStart"/>
+      <w:r>
+        <w:rPr>
+          <w:rFonts w:ascii="Arial" w:hAnsi="Arial" w:cs="Arial"/>
+          <w:sz w:val="24"/>
+          <w:szCs w:val="24"/>
+          <w:u w:val="single"/>
+        </w:rPr>
+        <w:t>Character</w:t>
+      </w:r>
+      <w:proofErr w:type="spellEnd"/>
+      <w:r>
+        <w:rPr>
+          <w:rFonts w:ascii="Arial" w:hAnsi="Arial" w:cs="Arial"/>
+          <w:sz w:val="24"/>
+          <w:szCs w:val="24"/>
+          <w:u w:val="single"/>
+        </w:rPr>
+        <w:t>:</w:t>
+      </w:r>
+    </w:p>
+    <w:p>
+      <w:pPr>
+        <w:pStyle w:val="Prrafodelista"/>
+        <w:ind w:left="709"/>
+        <w:rPr>
+          <w:rFonts w:ascii="Arial" w:hAnsi="Arial" w:cs="Arial"/>
+          <w:sz w:val="24"/>
+          <w:szCs w:val="24"/>
+          <w:u w:val="single"/>
+        </w:rPr>
+      </w:pPr>
+    </w:p>
+    <w:p>
+      <w:pPr>
+        <w:pStyle w:val="Prrafodelista"/>
+        <w:ind w:left="709"/>
+        <w:rPr>
+          <w:rFonts w:ascii="Arial" w:hAnsi="Arial" w:cs="Arial"/>
+          <w:sz w:val="20"/>
+          <w:szCs w:val="20"/>
+        </w:rPr>
+      </w:pPr>
+      <w:r>
+        <w:rPr>
+          <w:rFonts w:ascii="Arial" w:hAnsi="Arial" w:cs="Arial"/>
+          <w:sz w:val="20"/>
+          <w:szCs w:val="20"/>
+        </w:rPr>
+        <w:t>Se trata de una clase abstracta, en la que se definen las características principales que debe tener un personaje básico. De esta forma se podrán crear todos los personajes que se deseen con unas características básicas, simplemente extendiendo de esta clase abstracta.</w:t>
+      </w:r>
+    </w:p>
+    <w:p>
+      <w:pPr>
+        <w:pStyle w:val="Prrafodelista"/>
+        <w:ind w:left="709"/>
+        <w:rPr>
+          <w:rFonts w:ascii="Arial" w:hAnsi="Arial" w:cs="Arial"/>
+          <w:sz w:val="20"/>
+          <w:szCs w:val="20"/>
+        </w:rPr>
+      </w:pPr>
+      <w:r>
+        <w:rPr>
+          <w:rFonts w:ascii="Arial" w:hAnsi="Arial" w:cs="Arial"/>
+          <w:sz w:val="20"/>
+          <w:szCs w:val="20"/>
+        </w:rPr>
+        <w:t>Los atributos de esta clase se declaran de forma protegida para que de esta manera solo sean accesibles a las clases pertenecientes al mismo paquete. A continuación definiremos los atributos de esta clase:</w:t>
+      </w:r>
+    </w:p>
+    <w:p>
+      <w:pPr>
+        <w:pStyle w:val="Prrafodelista"/>
+        <w:numPr>
+          <w:ilvl w:val="0"/>
+          <w:numId w:val="5"/>
+        </w:numPr>
+        <w:rPr>
+          <w:rFonts w:ascii="Courier New" w:hAnsi="Courier New" w:cs="Courier New"/>
+          <w:sz w:val="20"/>
+          <w:szCs w:val="20"/>
+        </w:rPr>
+      </w:pPr>
+      <w:proofErr w:type="spellStart"/>
+      <w:r>
+        <w:rPr>
+          <w:rFonts w:ascii="Courier New" w:hAnsi="Courier New" w:cs="Courier New"/>
+          <w:sz w:val="20"/>
+          <w:szCs w:val="20"/>
+        </w:rPr>
+        <w:t>protected</w:t>
+      </w:r>
+      <w:proofErr w:type="spellEnd"/>
+      <w:r>
+        <w:rPr>
+          <w:rFonts w:ascii="Courier New" w:hAnsi="Courier New" w:cs="Courier New"/>
+          <w:sz w:val="20"/>
+          <w:szCs w:val="20"/>
+        </w:rPr>
+        <w:t xml:space="preserve"> </w:t>
+      </w:r>
+      <w:proofErr w:type="spellStart"/>
+      <w:r>
+        <w:rPr>
+          <w:rFonts w:ascii="Courier New" w:hAnsi="Courier New" w:cs="Courier New"/>
+          <w:sz w:val="20"/>
+          <w:szCs w:val="20"/>
+        </w:rPr>
+        <w:t>HashMap</w:t>
+      </w:r>
+      <w:proofErr w:type="spellEnd"/>
+      <w:r>
+        <w:rPr>
+          <w:rFonts w:ascii="Courier New" w:hAnsi="Courier New" w:cs="Courier New"/>
+          <w:sz w:val="20"/>
+          <w:szCs w:val="20"/>
+        </w:rPr>
+        <w:t>&lt;</w:t>
+      </w:r>
+      <w:proofErr w:type="spellStart"/>
+      <w:r>
+        <w:rPr>
+          <w:rFonts w:ascii="Courier New" w:hAnsi="Courier New" w:cs="Courier New"/>
+          <w:sz w:val="20"/>
+          <w:szCs w:val="20"/>
+        </w:rPr>
+        <w:t>Facing,Image</w:t>
+      </w:r>
+      <w:proofErr w:type="spellEnd"/>
+      <w:r>
+        <w:rPr>
+          <w:rFonts w:ascii="Courier New" w:hAnsi="Courier New" w:cs="Courier New"/>
+          <w:sz w:val="20"/>
+          <w:szCs w:val="20"/>
+        </w:rPr>
+        <w:t xml:space="preserve">&gt; </w:t>
+      </w:r>
+      <w:proofErr w:type="spellStart"/>
+      <w:r>
+        <w:rPr>
+          <w:rFonts w:ascii="Courier New" w:hAnsi="Courier New" w:cs="Courier New"/>
+          <w:sz w:val="20"/>
+          <w:szCs w:val="20"/>
+        </w:rPr>
+        <w:t>sprites</w:t>
+      </w:r>
+      <w:proofErr w:type="spellEnd"/>
+      <w:r>
+        <w:rPr>
+          <w:rFonts w:ascii="Courier New" w:hAnsi="Courier New" w:cs="Courier New"/>
+          <w:sz w:val="20"/>
+          <w:szCs w:val="20"/>
+        </w:rPr>
+        <w:t xml:space="preserve">: </w:t>
+      </w:r>
+      <w:r>
+        <w:rPr>
+          <w:rFonts w:ascii="Arial" w:hAnsi="Arial" w:cs="Arial"/>
+          <w:sz w:val="20"/>
+          <w:szCs w:val="20"/>
+        </w:rPr>
+        <w:t xml:space="preserve">Se define un </w:t>
+      </w:r>
+      <w:proofErr w:type="spellStart"/>
+      <w:r>
+        <w:rPr>
+          <w:rFonts w:ascii="Arial" w:hAnsi="Arial" w:cs="Arial"/>
+          <w:sz w:val="20"/>
+          <w:szCs w:val="20"/>
+        </w:rPr>
+        <w:t>HashMap</w:t>
+      </w:r>
+      <w:proofErr w:type="spellEnd"/>
+      <w:r>
+        <w:rPr>
+          <w:rFonts w:ascii="Arial" w:hAnsi="Arial" w:cs="Arial"/>
+          <w:sz w:val="20"/>
+          <w:szCs w:val="20"/>
+        </w:rPr>
+        <w:t xml:space="preserve"> que almacenara las direcciones que puede tomar el personaje. </w:t>
+      </w:r>
+      <w:r>
+        <w:rPr>
+          <w:rFonts w:ascii="Arial" w:hAnsi="Arial" w:cs="Arial"/>
+          <w:sz w:val="20"/>
+          <w:szCs w:val="20"/>
+        </w:rPr>
+        <w:t>De tal forma que cada dirección lleva asociada una imagen del personaje.</w:t>
+      </w:r>
+    </w:p>
+    <w:p>
+      <w:pPr>
+        <w:pStyle w:val="Prrafodelista"/>
+        <w:numPr>
+          <w:ilvl w:val="0"/>
+          <w:numId w:val="5"/>
+        </w:numPr>
+        <w:rPr>
+          <w:rFonts w:ascii="Courier New" w:hAnsi="Courier New" w:cs="Courier New"/>
+          <w:sz w:val="20"/>
+          <w:szCs w:val="20"/>
+        </w:rPr>
+      </w:pPr>
+      <w:proofErr w:type="spellStart"/>
+      <w:r>
+        <w:rPr>
+          <w:rFonts w:ascii="Courier New" w:hAnsi="Courier New" w:cs="Courier New"/>
+          <w:sz w:val="20"/>
+          <w:szCs w:val="20"/>
+        </w:rPr>
+        <w:t>protected</w:t>
+      </w:r>
+      <w:proofErr w:type="spellEnd"/>
+      <w:r>
+        <w:rPr>
+          <w:rFonts w:ascii="Courier New" w:hAnsi="Courier New" w:cs="Courier New"/>
+          <w:sz w:val="20"/>
+          <w:szCs w:val="20"/>
+        </w:rPr>
+        <w:t xml:space="preserve"> </w:t>
+      </w:r>
+      <w:proofErr w:type="spellStart"/>
+      <w:r>
+        <w:rPr>
+          <w:rFonts w:ascii="Courier New" w:hAnsi="Courier New" w:cs="Courier New"/>
+          <w:sz w:val="20"/>
+          <w:szCs w:val="20"/>
+        </w:rPr>
+        <w:t>HashMap</w:t>
+      </w:r>
+      <w:proofErr w:type="spellEnd"/>
+      <w:r>
+        <w:rPr>
+          <w:rFonts w:ascii="Courier New" w:hAnsi="Courier New" w:cs="Courier New"/>
+          <w:sz w:val="20"/>
+          <w:szCs w:val="20"/>
+        </w:rPr>
+        <w:t>&lt;</w:t>
+      </w:r>
+      <w:proofErr w:type="spellStart"/>
+      <w:r>
+        <w:rPr>
+          <w:rFonts w:ascii="Courier New" w:hAnsi="Courier New" w:cs="Courier New"/>
+          <w:sz w:val="20"/>
+          <w:szCs w:val="20"/>
+        </w:rPr>
+        <w:t>Facing,Animation</w:t>
+      </w:r>
+      <w:proofErr w:type="spellEnd"/>
+      <w:r>
+        <w:rPr>
+          <w:rFonts w:ascii="Courier New" w:hAnsi="Courier New" w:cs="Courier New"/>
+          <w:sz w:val="20"/>
+          <w:szCs w:val="20"/>
+        </w:rPr>
+        <w:t xml:space="preserve">&gt; </w:t>
+      </w:r>
+      <w:proofErr w:type="spellStart"/>
+      <w:r>
+        <w:rPr>
+          <w:rFonts w:ascii="Courier New" w:hAnsi="Courier New" w:cs="Courier New"/>
+          <w:sz w:val="20"/>
+          <w:szCs w:val="20"/>
+        </w:rPr>
+        <w:t>movingAnimations</w:t>
+      </w:r>
+      <w:proofErr w:type="spellEnd"/>
+      <w:r>
+        <w:rPr>
+          <w:rFonts w:ascii="Courier New" w:hAnsi="Courier New" w:cs="Courier New"/>
+          <w:sz w:val="20"/>
+          <w:szCs w:val="20"/>
+        </w:rPr>
+        <w:t xml:space="preserve">: </w:t>
+      </w:r>
+      <w:r>
+        <w:rPr>
+          <w:rFonts w:ascii="Arial" w:hAnsi="Arial" w:cs="Arial"/>
+          <w:sz w:val="20"/>
+          <w:szCs w:val="20"/>
+        </w:rPr>
+        <w:t xml:space="preserve">Igual que el atributo anterior almacenaba direcciones asociadas a imágenes, este </w:t>
+      </w:r>
+      <w:proofErr w:type="spellStart"/>
+      <w:r>
+        <w:rPr>
+          <w:rFonts w:ascii="Arial" w:hAnsi="Arial" w:cs="Arial"/>
+          <w:sz w:val="20"/>
+          <w:szCs w:val="20"/>
+        </w:rPr>
+        <w:t>HasMap</w:t>
+      </w:r>
+      <w:proofErr w:type="spellEnd"/>
+      <w:r>
+        <w:rPr>
+          <w:rFonts w:ascii="Arial" w:hAnsi="Arial" w:cs="Arial"/>
+          <w:sz w:val="20"/>
+          <w:szCs w:val="20"/>
+        </w:rPr>
+        <w:t xml:space="preserve"> almacena las animaciones de movimiento asociadas a las direcciones.</w:t>
+      </w:r>
+    </w:p>
+    <w:p>
+      <w:pPr>
+        <w:pStyle w:val="Prrafodelista"/>
+        <w:numPr>
+          <w:ilvl w:val="0"/>
+          <w:numId w:val="5"/>
+        </w:numPr>
+        <w:rPr>
+          <w:rFonts w:ascii="Courier New" w:hAnsi="Courier New" w:cs="Courier New"/>
+          <w:sz w:val="20"/>
+          <w:szCs w:val="20"/>
+        </w:rPr>
+      </w:pPr>
+      <w:proofErr w:type="spellStart"/>
+      <w:r>
+        <w:rPr>
+          <w:rFonts w:ascii="Courier New" w:hAnsi="Courier New" w:cs="Courier New"/>
+          <w:sz w:val="20"/>
+          <w:szCs w:val="20"/>
+        </w:rPr>
+        <w:t>protected</w:t>
+      </w:r>
+      <w:proofErr w:type="spellEnd"/>
+      <w:r>
+        <w:rPr>
+          <w:rFonts w:ascii="Courier New" w:hAnsi="Courier New" w:cs="Courier New"/>
+          <w:sz w:val="20"/>
+          <w:szCs w:val="20"/>
+        </w:rPr>
+        <w:t xml:space="preserve"> </w:t>
+      </w:r>
+      <w:proofErr w:type="spellStart"/>
+      <w:r>
+        <w:rPr>
+          <w:rFonts w:ascii="Courier New" w:hAnsi="Courier New" w:cs="Courier New"/>
+          <w:sz w:val="20"/>
+          <w:szCs w:val="20"/>
+        </w:rPr>
+        <w:t>HashMap</w:t>
+      </w:r>
+      <w:proofErr w:type="spellEnd"/>
+      <w:r>
+        <w:rPr>
+          <w:rFonts w:ascii="Courier New" w:hAnsi="Courier New" w:cs="Courier New"/>
+          <w:sz w:val="20"/>
+          <w:szCs w:val="20"/>
+        </w:rPr>
+        <w:t>&lt;</w:t>
+      </w:r>
+      <w:proofErr w:type="spellStart"/>
+      <w:r>
+        <w:rPr>
+          <w:rFonts w:ascii="Courier New" w:hAnsi="Courier New" w:cs="Courier New"/>
+          <w:sz w:val="20"/>
+          <w:szCs w:val="20"/>
+        </w:rPr>
+        <w:t>Facing,Animation</w:t>
+      </w:r>
+      <w:proofErr w:type="spellEnd"/>
+      <w:r>
+        <w:rPr>
+          <w:rFonts w:ascii="Courier New" w:hAnsi="Courier New" w:cs="Courier New"/>
+          <w:sz w:val="20"/>
+          <w:szCs w:val="20"/>
+        </w:rPr>
+        <w:t xml:space="preserve">&gt; </w:t>
+      </w:r>
+      <w:proofErr w:type="spellStart"/>
+      <w:r>
+        <w:rPr>
+          <w:rFonts w:ascii="Courier New" w:hAnsi="Courier New" w:cs="Courier New"/>
+          <w:sz w:val="20"/>
+          <w:szCs w:val="20"/>
+        </w:rPr>
+        <w:t>standingAnimations</w:t>
+      </w:r>
+      <w:proofErr w:type="spellEnd"/>
+      <w:r>
+        <w:rPr>
+          <w:rFonts w:ascii="Courier New" w:hAnsi="Courier New" w:cs="Courier New"/>
+          <w:sz w:val="20"/>
+          <w:szCs w:val="20"/>
+        </w:rPr>
+        <w:t xml:space="preserve">: </w:t>
+      </w:r>
+      <w:r>
+        <w:rPr>
+          <w:rFonts w:ascii="Arial" w:hAnsi="Arial" w:cs="Arial"/>
+          <w:sz w:val="20"/>
+          <w:szCs w:val="20"/>
+        </w:rPr>
+        <w:t>Este atributo almacena la animación de movimiento de cuando el personaje se encuentra parado, y la asocia a</w:t>
+      </w:r>
+      <w:r>
+        <w:rPr>
+          <w:rFonts w:ascii="Arial" w:hAnsi="Arial" w:cs="Arial"/>
+          <w:sz w:val="20"/>
+          <w:szCs w:val="20"/>
+        </w:rPr>
+        <w:t>l movimiento que corresponde a cuando el personaje no se mueve.</w:t>
+      </w:r>
+    </w:p>
+    <w:p>
+      <w:pPr>
+        <w:pStyle w:val="Prrafodelista"/>
+        <w:numPr>
+          <w:ilvl w:val="0"/>
+          <w:numId w:val="5"/>
+        </w:numPr>
+        <w:rPr>
+          <w:rFonts w:ascii="Courier New" w:hAnsi="Courier New" w:cs="Courier New"/>
+          <w:sz w:val="20"/>
+          <w:szCs w:val="20"/>
+        </w:rPr>
+      </w:pPr>
+      <w:proofErr w:type="spellStart"/>
+      <w:r>
+        <w:rPr>
+          <w:rFonts w:ascii="Courier New" w:hAnsi="Courier New" w:cs="Courier New"/>
+          <w:sz w:val="20"/>
+          <w:szCs w:val="20"/>
+        </w:rPr>
+        <w:t>protected</w:t>
+      </w:r>
+      <w:proofErr w:type="spellEnd"/>
+      <w:r>
+        <w:rPr>
+          <w:rFonts w:ascii="Courier New" w:hAnsi="Courier New" w:cs="Courier New"/>
+          <w:sz w:val="20"/>
+          <w:szCs w:val="20"/>
+        </w:rPr>
+        <w:t xml:space="preserve"> </w:t>
+      </w:r>
+      <w:proofErr w:type="spellStart"/>
+      <w:r>
+        <w:rPr>
+          <w:rFonts w:ascii="Courier New" w:hAnsi="Courier New" w:cs="Courier New"/>
+          <w:sz w:val="20"/>
+          <w:szCs w:val="20"/>
+        </w:rPr>
+        <w:t>Facing</w:t>
+      </w:r>
+      <w:proofErr w:type="spellEnd"/>
+      <w:r>
+        <w:rPr>
+          <w:rFonts w:ascii="Courier New" w:hAnsi="Courier New" w:cs="Courier New"/>
+          <w:sz w:val="20"/>
+          <w:szCs w:val="20"/>
+        </w:rPr>
+        <w:t xml:space="preserve"> </w:t>
+      </w:r>
+      <w:proofErr w:type="spellStart"/>
+      <w:r>
+        <w:rPr>
+          <w:rFonts w:ascii="Courier New" w:hAnsi="Courier New" w:cs="Courier New"/>
+          <w:sz w:val="20"/>
+          <w:szCs w:val="20"/>
+        </w:rPr>
+        <w:t>facing</w:t>
+      </w:r>
+      <w:proofErr w:type="spellEnd"/>
+      <w:r>
+        <w:rPr>
+          <w:rFonts w:ascii="Courier New" w:hAnsi="Courier New" w:cs="Courier New"/>
+          <w:sz w:val="20"/>
+          <w:szCs w:val="20"/>
+        </w:rPr>
+        <w:t xml:space="preserve">: </w:t>
+      </w:r>
+      <w:r>
+        <w:rPr>
+          <w:rFonts w:ascii="Arial" w:hAnsi="Arial" w:cs="Arial"/>
+          <w:sz w:val="20"/>
+          <w:szCs w:val="20"/>
+        </w:rPr>
+        <w:t xml:space="preserve">Atributo del tipo </w:t>
+      </w:r>
+      <w:proofErr w:type="spellStart"/>
+      <w:r>
+        <w:rPr>
+          <w:rFonts w:ascii="Arial" w:hAnsi="Arial" w:cs="Arial"/>
+          <w:sz w:val="20"/>
+          <w:szCs w:val="20"/>
+        </w:rPr>
+        <w:t>F</w:t>
+      </w:r>
+      <w:r>
+        <w:rPr>
+          <w:rFonts w:ascii="Arial" w:hAnsi="Arial" w:cs="Arial"/>
+          <w:sz w:val="20"/>
+          <w:szCs w:val="20"/>
+        </w:rPr>
+        <w:t>acing</w:t>
+      </w:r>
+      <w:proofErr w:type="spellEnd"/>
+      <w:r>
+        <w:rPr>
+          <w:rFonts w:ascii="Arial" w:hAnsi="Arial" w:cs="Arial"/>
+          <w:sz w:val="20"/>
+          <w:szCs w:val="20"/>
+        </w:rPr>
+        <w:t xml:space="preserve"> q contienen las enumeraciones de las direcciones hacia donde se puede mover el personaje y de cuando este está parado.</w:t>
+      </w:r>
+    </w:p>
+    <w:p>
+      <w:pPr>
+        <w:pStyle w:val="Prrafodelista"/>
+        <w:numPr>
+          <w:ilvl w:val="0"/>
+          <w:numId w:val="5"/>
+        </w:numPr>
+        <w:rPr>
+          <w:rFonts w:ascii="Courier New" w:hAnsi="Courier New" w:cs="Courier New"/>
+          <w:sz w:val="20"/>
+          <w:szCs w:val="20"/>
+        </w:rPr>
+      </w:pPr>
+      <w:proofErr w:type="spellStart"/>
+      <w:r>
+        <w:rPr>
+          <w:rFonts w:ascii="Courier New" w:hAnsi="Courier New" w:cs="Courier New"/>
+          <w:sz w:val="20"/>
+          <w:szCs w:val="20"/>
+        </w:rPr>
+        <w:t>protected</w:t>
+      </w:r>
+      <w:proofErr w:type="spellEnd"/>
+      <w:r>
+        <w:rPr>
+          <w:rFonts w:ascii="Courier New" w:hAnsi="Courier New" w:cs="Courier New"/>
+          <w:sz w:val="20"/>
+          <w:szCs w:val="20"/>
+        </w:rPr>
+        <w:t xml:space="preserve"> </w:t>
+      </w:r>
+      <w:proofErr w:type="spellStart"/>
+      <w:r>
+        <w:rPr>
+          <w:rFonts w:ascii="Courier New" w:hAnsi="Courier New" w:cs="Courier New"/>
+          <w:sz w:val="20"/>
+          <w:szCs w:val="20"/>
+        </w:rPr>
+        <w:t>boolean</w:t>
+      </w:r>
+      <w:proofErr w:type="spellEnd"/>
+      <w:r>
+        <w:rPr>
+          <w:rFonts w:ascii="Courier New" w:hAnsi="Courier New" w:cs="Courier New"/>
+          <w:sz w:val="20"/>
+          <w:szCs w:val="20"/>
+        </w:rPr>
+        <w:t xml:space="preserve"> </w:t>
+      </w:r>
+      <w:proofErr w:type="spellStart"/>
+      <w:r>
+        <w:rPr>
+          <w:rFonts w:ascii="Courier New" w:hAnsi="Courier New" w:cs="Courier New"/>
+          <w:sz w:val="20"/>
+          <w:szCs w:val="20"/>
+        </w:rPr>
+        <w:t>moving</w:t>
+      </w:r>
+      <w:proofErr w:type="spellEnd"/>
+      <w:r>
+        <w:rPr>
+          <w:rFonts w:ascii="Courier New" w:hAnsi="Courier New" w:cs="Courier New"/>
+          <w:sz w:val="20"/>
+          <w:szCs w:val="20"/>
+        </w:rPr>
+        <w:t xml:space="preserve"> = false: </w:t>
+      </w:r>
+      <w:r>
+        <w:rPr>
+          <w:rFonts w:ascii="Arial" w:hAnsi="Arial" w:cs="Arial"/>
+          <w:sz w:val="20"/>
+          <w:szCs w:val="20"/>
+        </w:rPr>
+        <w:t>Booleano que servirá para devolver si el personaje se mueve o no.</w:t>
+      </w:r>
+    </w:p>
+    <w:p>
+      <w:pPr>
+        <w:pStyle w:val="Prrafodelista"/>
+        <w:numPr>
+          <w:ilvl w:val="0"/>
+          <w:numId w:val="5"/>
+        </w:numPr>
+        <w:rPr>
+          <w:rFonts w:ascii="Courier New" w:hAnsi="Courier New" w:cs="Courier New"/>
+          <w:sz w:val="20"/>
+          <w:szCs w:val="20"/>
+        </w:rPr>
+      </w:pPr>
+      <w:proofErr w:type="spellStart"/>
+      <w:r>
+        <w:rPr>
+          <w:rFonts w:ascii="Courier New" w:hAnsi="Courier New" w:cs="Courier New"/>
+          <w:sz w:val="20"/>
+          <w:szCs w:val="20"/>
+        </w:rPr>
+        <w:t>protected</w:t>
+      </w:r>
+      <w:proofErr w:type="spellEnd"/>
+      <w:r>
+        <w:rPr>
+          <w:rFonts w:ascii="Courier New" w:hAnsi="Courier New" w:cs="Courier New"/>
+          <w:sz w:val="20"/>
+          <w:szCs w:val="20"/>
+        </w:rPr>
+        <w:t xml:space="preserve"> </w:t>
+      </w:r>
+      <w:proofErr w:type="spellStart"/>
+      <w:r>
+        <w:rPr>
+          <w:rFonts w:ascii="Courier New" w:hAnsi="Courier New" w:cs="Courier New"/>
+          <w:sz w:val="20"/>
+          <w:szCs w:val="20"/>
+        </w:rPr>
+        <w:t>float</w:t>
+      </w:r>
+      <w:proofErr w:type="spellEnd"/>
+      <w:r>
+        <w:rPr>
+          <w:rFonts w:ascii="Courier New" w:hAnsi="Courier New" w:cs="Courier New"/>
+          <w:sz w:val="20"/>
+          <w:szCs w:val="20"/>
+        </w:rPr>
+        <w:t xml:space="preserve"> </w:t>
+      </w:r>
+      <w:proofErr w:type="spellStart"/>
+      <w:r>
+        <w:rPr>
+          <w:rFonts w:ascii="Courier New" w:hAnsi="Courier New" w:cs="Courier New"/>
+          <w:sz w:val="20"/>
+          <w:szCs w:val="20"/>
+        </w:rPr>
+        <w:t>accelerationSpeed</w:t>
+      </w:r>
+      <w:proofErr w:type="spellEnd"/>
+      <w:r>
+        <w:rPr>
+          <w:rFonts w:ascii="Courier New" w:hAnsi="Courier New" w:cs="Courier New"/>
+          <w:sz w:val="20"/>
+          <w:szCs w:val="20"/>
+        </w:rPr>
+        <w:t xml:space="preserve"> = 1: </w:t>
+      </w:r>
+      <w:r>
+        <w:rPr>
+          <w:rFonts w:ascii="Arial" w:hAnsi="Arial" w:cs="Arial"/>
+          <w:sz w:val="20"/>
+          <w:szCs w:val="20"/>
+        </w:rPr>
+        <w:t>Atributo que define la aceleración del personaje.</w:t>
+      </w:r>
+    </w:p>
+    <w:p>
+      <w:pPr>
+        <w:pStyle w:val="Prrafodelista"/>
+        <w:numPr>
+          <w:ilvl w:val="0"/>
+          <w:numId w:val="5"/>
+        </w:numPr>
+        <w:rPr>
+          <w:rFonts w:ascii="Courier New" w:hAnsi="Courier New" w:cs="Courier New"/>
+          <w:sz w:val="20"/>
+          <w:szCs w:val="20"/>
+        </w:rPr>
+      </w:pPr>
+      <w:proofErr w:type="spellStart"/>
+      <w:r>
+        <w:rPr>
+          <w:rFonts w:ascii="Courier New" w:hAnsi="Courier New" w:cs="Courier New"/>
+          <w:sz w:val="20"/>
+          <w:szCs w:val="20"/>
+        </w:rPr>
+        <w:t>protected</w:t>
+      </w:r>
+      <w:proofErr w:type="spellEnd"/>
+      <w:r>
+        <w:rPr>
+          <w:rFonts w:ascii="Courier New" w:hAnsi="Courier New" w:cs="Courier New"/>
+          <w:sz w:val="20"/>
+          <w:szCs w:val="20"/>
+        </w:rPr>
+        <w:t xml:space="preserve"> </w:t>
+      </w:r>
+      <w:proofErr w:type="spellStart"/>
+      <w:r>
+        <w:rPr>
+          <w:rFonts w:ascii="Courier New" w:hAnsi="Courier New" w:cs="Courier New"/>
+          <w:sz w:val="20"/>
+          <w:szCs w:val="20"/>
+        </w:rPr>
+        <w:t>float</w:t>
+      </w:r>
+      <w:proofErr w:type="spellEnd"/>
+      <w:r>
+        <w:rPr>
+          <w:rFonts w:ascii="Courier New" w:hAnsi="Courier New" w:cs="Courier New"/>
+          <w:sz w:val="20"/>
+          <w:szCs w:val="20"/>
+        </w:rPr>
+        <w:t xml:space="preserve"> </w:t>
+      </w:r>
+      <w:proofErr w:type="spellStart"/>
+      <w:r>
+        <w:rPr>
+          <w:rFonts w:ascii="Courier New" w:hAnsi="Courier New" w:cs="Courier New"/>
+          <w:sz w:val="20"/>
+          <w:szCs w:val="20"/>
+        </w:rPr>
+        <w:t>decelerationSpeed</w:t>
+      </w:r>
+      <w:proofErr w:type="spellEnd"/>
+      <w:r>
+        <w:rPr>
+          <w:rFonts w:ascii="Courier New" w:hAnsi="Courier New" w:cs="Courier New"/>
+          <w:sz w:val="20"/>
+          <w:szCs w:val="20"/>
+        </w:rPr>
+        <w:t xml:space="preserve"> = 1: </w:t>
+      </w:r>
+      <w:r>
+        <w:rPr>
+          <w:rFonts w:ascii="Arial" w:hAnsi="Arial" w:cs="Arial"/>
+          <w:sz w:val="20"/>
+          <w:szCs w:val="20"/>
+        </w:rPr>
+        <w:t>Atributo que define la deceleración del personaje.</w:t>
+      </w:r>
+    </w:p>
+    <w:p>
+      <w:pPr>
+        <w:pStyle w:val="Prrafodelista"/>
+        <w:numPr>
+          <w:ilvl w:val="0"/>
+          <w:numId w:val="5"/>
+        </w:numPr>
+        <w:rPr>
+          <w:rFonts w:ascii="Courier New" w:hAnsi="Courier New" w:cs="Courier New"/>
+          <w:sz w:val="20"/>
+          <w:szCs w:val="20"/>
+        </w:rPr>
+      </w:pPr>
+      <w:proofErr w:type="spellStart"/>
+      <w:r>
+        <w:rPr>
+          <w:rFonts w:ascii="Courier New" w:hAnsi="Courier New" w:cs="Courier New"/>
+          <w:sz w:val="20"/>
+          <w:szCs w:val="20"/>
+        </w:rPr>
+        <w:t>protected</w:t>
+      </w:r>
+      <w:proofErr w:type="spellEnd"/>
+      <w:r>
+        <w:rPr>
+          <w:rFonts w:ascii="Courier New" w:hAnsi="Courier New" w:cs="Courier New"/>
+          <w:sz w:val="20"/>
+          <w:szCs w:val="20"/>
+        </w:rPr>
+        <w:t xml:space="preserve"> </w:t>
+      </w:r>
+      <w:proofErr w:type="spellStart"/>
+      <w:r>
+        <w:rPr>
+          <w:rFonts w:ascii="Courier New" w:hAnsi="Courier New" w:cs="Courier New"/>
+          <w:sz w:val="20"/>
+          <w:szCs w:val="20"/>
+        </w:rPr>
+        <w:t>float</w:t>
+      </w:r>
+      <w:proofErr w:type="spellEnd"/>
+      <w:r>
+        <w:rPr>
+          <w:rFonts w:ascii="Courier New" w:hAnsi="Courier New" w:cs="Courier New"/>
+          <w:sz w:val="20"/>
+          <w:szCs w:val="20"/>
+        </w:rPr>
+        <w:t xml:space="preserve"> </w:t>
+      </w:r>
+      <w:proofErr w:type="spellStart"/>
+      <w:r>
+        <w:rPr>
+          <w:rFonts w:ascii="Courier New" w:hAnsi="Courier New" w:cs="Courier New"/>
+          <w:sz w:val="20"/>
+          <w:szCs w:val="20"/>
+        </w:rPr>
+        <w:t>maximumSpeed</w:t>
+      </w:r>
+      <w:proofErr w:type="spellEnd"/>
+      <w:r>
+        <w:rPr>
+          <w:rFonts w:ascii="Courier New" w:hAnsi="Courier New" w:cs="Courier New"/>
+          <w:sz w:val="20"/>
+          <w:szCs w:val="20"/>
+        </w:rPr>
+        <w:t xml:space="preserve"> = 1: </w:t>
+      </w:r>
+      <w:r>
+        <w:rPr>
+          <w:rFonts w:ascii="Arial" w:hAnsi="Arial" w:cs="Arial"/>
+          <w:sz w:val="20"/>
+          <w:szCs w:val="20"/>
+        </w:rPr>
+        <w:t>define la velocidad máxima del personaje.</w:t>
+      </w:r>
+    </w:p>
+    <w:p>
+      <w:pPr>
+        <w:pStyle w:val="Prrafodelista"/>
+        <w:numPr>
+          <w:ilvl w:val="0"/>
+          <w:numId w:val="5"/>
+        </w:numPr>
+        <w:rPr>
+          <w:rFonts w:ascii="Courier New" w:hAnsi="Courier New" w:cs="Courier New"/>
+          <w:sz w:val="20"/>
+          <w:szCs w:val="20"/>
+        </w:rPr>
+      </w:pPr>
+      <w:proofErr w:type="spellStart"/>
+      <w:r>
+        <w:rPr>
+          <w:rFonts w:ascii="Courier New" w:hAnsi="Courier New" w:cs="Courier New"/>
+          <w:sz w:val="20"/>
+          <w:szCs w:val="20"/>
+        </w:rPr>
+        <w:t>protected</w:t>
+      </w:r>
+      <w:proofErr w:type="spellEnd"/>
+      <w:r>
+        <w:rPr>
+          <w:rFonts w:ascii="Courier New" w:hAnsi="Courier New" w:cs="Courier New"/>
+          <w:sz w:val="20"/>
+          <w:szCs w:val="20"/>
+        </w:rPr>
+        <w:t xml:space="preserve"> </w:t>
+      </w:r>
+      <w:proofErr w:type="spellStart"/>
+      <w:r>
+        <w:rPr>
+          <w:rFonts w:ascii="Courier New" w:hAnsi="Courier New" w:cs="Courier New"/>
+          <w:sz w:val="20"/>
+          <w:szCs w:val="20"/>
+        </w:rPr>
+        <w:t>long</w:t>
+      </w:r>
+      <w:proofErr w:type="spellEnd"/>
+      <w:r>
+        <w:rPr>
+          <w:rFonts w:ascii="Courier New" w:hAnsi="Courier New" w:cs="Courier New"/>
+          <w:sz w:val="20"/>
+          <w:szCs w:val="20"/>
+        </w:rPr>
+        <w:t xml:space="preserve"> </w:t>
+      </w:r>
+      <w:proofErr w:type="spellStart"/>
+      <w:r>
+        <w:rPr>
+          <w:rFonts w:ascii="Courier New" w:hAnsi="Courier New" w:cs="Courier New"/>
+          <w:sz w:val="20"/>
+          <w:szCs w:val="20"/>
+        </w:rPr>
+        <w:t>lastTimeMoved</w:t>
+      </w:r>
+      <w:proofErr w:type="spellEnd"/>
+      <w:r>
+        <w:rPr>
+          <w:rFonts w:ascii="Courier New" w:hAnsi="Courier New" w:cs="Courier New"/>
+          <w:sz w:val="20"/>
+          <w:szCs w:val="20"/>
+        </w:rPr>
+        <w:t xml:space="preserve">: </w:t>
+      </w:r>
+      <w:r>
+        <w:rPr>
+          <w:rFonts w:ascii="Arial" w:hAnsi="Arial" w:cs="Arial"/>
+          <w:sz w:val="20"/>
+          <w:szCs w:val="20"/>
+        </w:rPr>
+        <w:t>este atributo se utiliza para detectar si se está moviendo el personaje, y si es así cargar la animación.</w:t>
+      </w:r>
+    </w:p>
+    <w:p>
+      <w:pPr>
+        <w:ind w:left="709"/>
+        <w:rPr>
+          <w:rFonts w:ascii="Arial" w:hAnsi="Arial" w:cs="Arial"/>
+          <w:sz w:val="20"/>
+          <w:szCs w:val="20"/>
+        </w:rPr>
+      </w:pPr>
+      <w:r>
+        <w:rPr>
+          <w:rFonts w:ascii="Arial" w:hAnsi="Arial" w:cs="Arial"/>
+          <w:sz w:val="20"/>
+          <w:szCs w:val="20"/>
+        </w:rPr>
+        <w:t>A continuación se definen los métodos de la clase:</w:t>
+      </w:r>
+    </w:p>
+    <w:p>
+      <w:pPr>
+        <w:pStyle w:val="Prrafodelista"/>
+        <w:numPr>
+          <w:ilvl w:val="0"/>
+          <w:numId w:val="6"/>
+        </w:numPr>
+        <w:rPr>
+          <w:rFonts w:ascii="Arial" w:hAnsi="Arial" w:cs="Arial"/>
+          <w:sz w:val="20"/>
+          <w:szCs w:val="20"/>
+        </w:rPr>
+      </w:pPr>
+      <w:proofErr w:type="spellStart"/>
+      <w:r>
+        <w:rPr>
+          <w:rFonts w:ascii="Courier New" w:hAnsi="Courier New" w:cs="Courier New"/>
+          <w:sz w:val="20"/>
+          <w:szCs w:val="20"/>
+        </w:rPr>
+        <w:t>public</w:t>
+      </w:r>
+      <w:proofErr w:type="spellEnd"/>
+      <w:r>
+        <w:rPr>
+          <w:rFonts w:ascii="Courier New" w:hAnsi="Courier New" w:cs="Courier New"/>
+          <w:sz w:val="20"/>
+          <w:szCs w:val="20"/>
+        </w:rPr>
+        <w:t xml:space="preserve"> </w:t>
+      </w:r>
+      <w:proofErr w:type="spellStart"/>
+      <w:r>
+        <w:rPr>
+          <w:rFonts w:ascii="Courier New" w:hAnsi="Courier New" w:cs="Courier New"/>
+          <w:sz w:val="20"/>
+          <w:szCs w:val="20"/>
+        </w:rPr>
+        <w:t>Character</w:t>
+      </w:r>
+      <w:proofErr w:type="spellEnd"/>
+      <w:r>
+        <w:rPr>
+          <w:rFonts w:ascii="Courier New" w:hAnsi="Courier New" w:cs="Courier New"/>
+          <w:sz w:val="20"/>
+          <w:szCs w:val="20"/>
+        </w:rPr>
+        <w:t>(</w:t>
+      </w:r>
+      <w:proofErr w:type="spellStart"/>
+      <w:r>
+        <w:rPr>
+          <w:rFonts w:ascii="Courier New" w:hAnsi="Courier New" w:cs="Courier New"/>
+          <w:sz w:val="20"/>
+          <w:szCs w:val="20"/>
+        </w:rPr>
+        <w:t>float</w:t>
+      </w:r>
+      <w:proofErr w:type="spellEnd"/>
+      <w:r>
+        <w:rPr>
+          <w:rFonts w:ascii="Courier New" w:hAnsi="Courier New" w:cs="Courier New"/>
+          <w:sz w:val="20"/>
+          <w:szCs w:val="20"/>
+        </w:rPr>
+        <w:t xml:space="preserve"> x, </w:t>
+      </w:r>
+      <w:proofErr w:type="spellStart"/>
+      <w:r>
+        <w:rPr>
+          <w:rFonts w:ascii="Courier New" w:hAnsi="Courier New" w:cs="Courier New"/>
+          <w:sz w:val="20"/>
+          <w:szCs w:val="20"/>
+        </w:rPr>
+        <w:t>float</w:t>
+      </w:r>
+      <w:proofErr w:type="spellEnd"/>
+      <w:r>
+        <w:rPr>
+          <w:rFonts w:ascii="Courier New" w:hAnsi="Courier New" w:cs="Courier New"/>
+          <w:sz w:val="20"/>
+          <w:szCs w:val="20"/>
+        </w:rPr>
+        <w:t xml:space="preserve"> y): </w:t>
+      </w:r>
+      <w:r>
+        <w:rPr>
+          <w:rFonts w:ascii="Arial" w:hAnsi="Arial" w:cs="Arial"/>
+          <w:sz w:val="20"/>
+          <w:szCs w:val="20"/>
+        </w:rPr>
+        <w:t xml:space="preserve">Método constructor, recibe la posición inicial donde aparecerá el personaje. </w:t>
+      </w:r>
+      <w:r>
+        <w:rPr>
+          <w:rFonts w:ascii="Arial" w:hAnsi="Arial" w:cs="Arial"/>
+          <w:sz w:val="20"/>
+          <w:szCs w:val="20"/>
+        </w:rPr>
+        <w:t xml:space="preserve">En él se define que la posición </w:t>
+      </w:r>
+      <w:r>
+        <w:rPr>
+          <w:rFonts w:ascii="Arial" w:hAnsi="Arial" w:cs="Arial"/>
+          <w:sz w:val="20"/>
+          <w:szCs w:val="20"/>
+        </w:rPr>
+        <w:lastRenderedPageBreak/>
+        <w:t xml:space="preserve">inicial del personaje será parado y se llama al método </w:t>
+      </w:r>
+      <w:proofErr w:type="spellStart"/>
+      <w:r>
+        <w:rPr>
+          <w:rFonts w:ascii="Arial" w:hAnsi="Arial" w:cs="Arial"/>
+          <w:sz w:val="20"/>
+          <w:szCs w:val="20"/>
+        </w:rPr>
+        <w:t>setSprite</w:t>
+      </w:r>
+      <w:proofErr w:type="spellEnd"/>
+      <w:r>
+        <w:rPr>
+          <w:rFonts w:ascii="Arial" w:hAnsi="Arial" w:cs="Arial"/>
+          <w:sz w:val="20"/>
+          <w:szCs w:val="20"/>
+        </w:rPr>
+        <w:t xml:space="preserve"> para introducirle la imagen inicial correspondiente  al personaje sin moverse.</w:t>
+      </w:r>
+    </w:p>
+    <w:p>
+      <w:pPr>
+        <w:pStyle w:val="Prrafodelista"/>
+        <w:numPr>
+          <w:ilvl w:val="0"/>
+          <w:numId w:val="6"/>
+        </w:numPr>
+        <w:rPr>
+          <w:rFonts w:ascii="Arial" w:hAnsi="Arial" w:cs="Arial"/>
+          <w:sz w:val="20"/>
+          <w:szCs w:val="20"/>
+        </w:rPr>
+      </w:pPr>
+      <w:proofErr w:type="spellStart"/>
+      <w:r>
+        <w:rPr>
+          <w:rFonts w:ascii="Courier New" w:hAnsi="Courier New" w:cs="Courier New"/>
+          <w:sz w:val="20"/>
+          <w:szCs w:val="20"/>
+        </w:rPr>
+        <w:t>protected</w:t>
+      </w:r>
+      <w:proofErr w:type="spellEnd"/>
+      <w:r>
+        <w:rPr>
+          <w:rFonts w:ascii="Courier New" w:hAnsi="Courier New" w:cs="Courier New"/>
+          <w:sz w:val="20"/>
+          <w:szCs w:val="20"/>
+        </w:rPr>
+        <w:t xml:space="preserve"> </w:t>
+      </w:r>
+      <w:proofErr w:type="spellStart"/>
+      <w:r>
+        <w:rPr>
+          <w:rFonts w:ascii="Courier New" w:hAnsi="Courier New" w:cs="Courier New"/>
+          <w:sz w:val="20"/>
+          <w:szCs w:val="20"/>
+        </w:rPr>
+        <w:t>void</w:t>
+      </w:r>
+      <w:proofErr w:type="spellEnd"/>
+      <w:r>
+        <w:rPr>
+          <w:rFonts w:ascii="Courier New" w:hAnsi="Courier New" w:cs="Courier New"/>
+          <w:sz w:val="20"/>
+          <w:szCs w:val="20"/>
+        </w:rPr>
+        <w:t xml:space="preserve"> </w:t>
+      </w:r>
+      <w:proofErr w:type="spellStart"/>
+      <w:r>
+        <w:rPr>
+          <w:rFonts w:ascii="Courier New" w:hAnsi="Courier New" w:cs="Courier New"/>
+          <w:sz w:val="20"/>
+          <w:szCs w:val="20"/>
+        </w:rPr>
+        <w:t>setStandingAnimation</w:t>
+      </w:r>
+      <w:proofErr w:type="spellEnd"/>
+      <w:r>
+        <w:rPr>
+          <w:rFonts w:ascii="Courier New" w:hAnsi="Courier New" w:cs="Courier New"/>
+          <w:sz w:val="20"/>
+          <w:szCs w:val="20"/>
+        </w:rPr>
+        <w:t>(</w:t>
+      </w:r>
+      <w:proofErr w:type="spellStart"/>
+      <w:r>
+        <w:rPr>
+          <w:rFonts w:ascii="Courier New" w:hAnsi="Courier New" w:cs="Courier New"/>
+          <w:sz w:val="20"/>
+          <w:szCs w:val="20"/>
+        </w:rPr>
+        <w:t>Image</w:t>
+      </w:r>
+      <w:proofErr w:type="spellEnd"/>
+      <w:r>
+        <w:rPr>
+          <w:rFonts w:ascii="Courier New" w:hAnsi="Courier New" w:cs="Courier New"/>
+          <w:sz w:val="20"/>
+          <w:szCs w:val="20"/>
+        </w:rPr>
+        <w:t>[]</w:t>
+      </w:r>
+      <w:proofErr w:type="spellStart"/>
+      <w:r>
+        <w:rPr>
+          <w:rFonts w:ascii="Courier New" w:hAnsi="Courier New" w:cs="Courier New"/>
+          <w:sz w:val="20"/>
+          <w:szCs w:val="20"/>
+        </w:rPr>
+        <w:t>images</w:t>
+      </w:r>
+      <w:proofErr w:type="spellEnd"/>
+      <w:r>
+        <w:rPr>
+          <w:rFonts w:ascii="Courier New" w:hAnsi="Courier New" w:cs="Courier New"/>
+          <w:sz w:val="20"/>
+          <w:szCs w:val="20"/>
+        </w:rPr>
+        <w:t xml:space="preserve">, </w:t>
+      </w:r>
+      <w:proofErr w:type="spellStart"/>
+      <w:r>
+        <w:rPr>
+          <w:rFonts w:ascii="Courier New" w:hAnsi="Courier New" w:cs="Courier New"/>
+          <w:sz w:val="20"/>
+          <w:szCs w:val="20"/>
+        </w:rPr>
+        <w:t>int</w:t>
+      </w:r>
+      <w:proofErr w:type="spellEnd"/>
+      <w:r>
+        <w:rPr>
+          <w:rFonts w:ascii="Courier New" w:hAnsi="Courier New" w:cs="Courier New"/>
+          <w:sz w:val="20"/>
+          <w:szCs w:val="20"/>
+        </w:rPr>
+        <w:t xml:space="preserve"> </w:t>
+      </w:r>
+      <w:proofErr w:type="spellStart"/>
+      <w:r>
+        <w:rPr>
+          <w:rFonts w:ascii="Courier New" w:hAnsi="Courier New" w:cs="Courier New"/>
+          <w:sz w:val="20"/>
+          <w:szCs w:val="20"/>
+        </w:rPr>
+        <w:t>frameDuration</w:t>
+      </w:r>
+      <w:proofErr w:type="spellEnd"/>
+      <w:r>
+        <w:rPr>
+          <w:rFonts w:ascii="Courier New" w:hAnsi="Courier New" w:cs="Courier New"/>
+          <w:sz w:val="20"/>
+          <w:szCs w:val="20"/>
+        </w:rPr>
+        <w:t xml:space="preserve">): </w:t>
+      </w:r>
+      <w:r>
+        <w:rPr>
+          <w:rFonts w:ascii="Arial" w:hAnsi="Arial" w:cs="Arial"/>
+          <w:sz w:val="20"/>
+          <w:szCs w:val="20"/>
+        </w:rPr>
+        <w:t>Método que inicializa la animación del personaje cuando este se encuentra parado.</w:t>
+      </w:r>
+    </w:p>
+    <w:p>
+      <w:pPr>
+        <w:pStyle w:val="Prrafodelista"/>
+        <w:numPr>
+          <w:ilvl w:val="0"/>
+          <w:numId w:val="6"/>
+        </w:numPr>
+        <w:rPr>
+          <w:rFonts w:ascii="Arial" w:hAnsi="Arial" w:cs="Arial"/>
+          <w:sz w:val="20"/>
+          <w:szCs w:val="20"/>
+        </w:rPr>
+      </w:pPr>
+      <w:proofErr w:type="spellStart"/>
+      <w:r>
+        <w:rPr>
+          <w:rFonts w:ascii="Courier New" w:hAnsi="Courier New" w:cs="Courier New"/>
+          <w:sz w:val="20"/>
+          <w:szCs w:val="20"/>
+        </w:rPr>
+        <w:t>protected</w:t>
+      </w:r>
+      <w:proofErr w:type="spellEnd"/>
+      <w:r>
+        <w:rPr>
+          <w:rFonts w:ascii="Courier New" w:hAnsi="Courier New" w:cs="Courier New"/>
+          <w:sz w:val="20"/>
+          <w:szCs w:val="20"/>
+        </w:rPr>
+        <w:t xml:space="preserve"> </w:t>
+      </w:r>
+      <w:proofErr w:type="spellStart"/>
+      <w:r>
+        <w:rPr>
+          <w:rFonts w:ascii="Courier New" w:hAnsi="Courier New" w:cs="Courier New"/>
+          <w:sz w:val="20"/>
+          <w:szCs w:val="20"/>
+        </w:rPr>
+        <w:t>void</w:t>
+      </w:r>
+      <w:proofErr w:type="spellEnd"/>
+      <w:r>
+        <w:rPr>
+          <w:rFonts w:ascii="Courier New" w:hAnsi="Courier New" w:cs="Courier New"/>
+          <w:sz w:val="20"/>
+          <w:szCs w:val="20"/>
+        </w:rPr>
+        <w:t xml:space="preserve"> </w:t>
+      </w:r>
+      <w:proofErr w:type="spellStart"/>
+      <w:r>
+        <w:rPr>
+          <w:rFonts w:ascii="Courier New" w:hAnsi="Courier New" w:cs="Courier New"/>
+          <w:sz w:val="20"/>
+          <w:szCs w:val="20"/>
+        </w:rPr>
+        <w:t>setMovingAnimation</w:t>
+      </w:r>
+      <w:proofErr w:type="spellEnd"/>
+      <w:r>
+        <w:rPr>
+          <w:rFonts w:ascii="Courier New" w:hAnsi="Courier New" w:cs="Courier New"/>
+          <w:sz w:val="20"/>
+          <w:szCs w:val="20"/>
+        </w:rPr>
+        <w:t>(</w:t>
+      </w:r>
+      <w:proofErr w:type="spellStart"/>
+      <w:r>
+        <w:rPr>
+          <w:rFonts w:ascii="Courier New" w:hAnsi="Courier New" w:cs="Courier New"/>
+          <w:sz w:val="20"/>
+          <w:szCs w:val="20"/>
+        </w:rPr>
+        <w:t>Image</w:t>
+      </w:r>
+      <w:proofErr w:type="spellEnd"/>
+      <w:r>
+        <w:rPr>
+          <w:rFonts w:ascii="Courier New" w:hAnsi="Courier New" w:cs="Courier New"/>
+          <w:sz w:val="20"/>
+          <w:szCs w:val="20"/>
+        </w:rPr>
+        <w:t>[]</w:t>
+      </w:r>
+      <w:proofErr w:type="spellStart"/>
+      <w:r>
+        <w:rPr>
+          <w:rFonts w:ascii="Courier New" w:hAnsi="Courier New" w:cs="Courier New"/>
+          <w:sz w:val="20"/>
+          <w:szCs w:val="20"/>
+        </w:rPr>
+        <w:t>images</w:t>
+      </w:r>
+      <w:proofErr w:type="spellEnd"/>
+      <w:r>
+        <w:rPr>
+          <w:rFonts w:ascii="Courier New" w:hAnsi="Courier New" w:cs="Courier New"/>
+          <w:sz w:val="20"/>
+          <w:szCs w:val="20"/>
+        </w:rPr>
+        <w:t xml:space="preserve">, </w:t>
+      </w:r>
+      <w:proofErr w:type="spellStart"/>
+      <w:r>
+        <w:rPr>
+          <w:rFonts w:ascii="Courier New" w:hAnsi="Courier New" w:cs="Courier New"/>
+          <w:sz w:val="20"/>
+          <w:szCs w:val="20"/>
+        </w:rPr>
+        <w:t>int</w:t>
+      </w:r>
+      <w:proofErr w:type="spellEnd"/>
+      <w:r>
+        <w:rPr>
+          <w:rFonts w:ascii="Courier New" w:hAnsi="Courier New" w:cs="Courier New"/>
+          <w:sz w:val="20"/>
+          <w:szCs w:val="20"/>
+        </w:rPr>
+        <w:t xml:space="preserve"> </w:t>
+      </w:r>
+      <w:proofErr w:type="spellStart"/>
+      <w:r>
+        <w:rPr>
+          <w:rFonts w:ascii="Courier New" w:hAnsi="Courier New" w:cs="Courier New"/>
+          <w:sz w:val="20"/>
+          <w:szCs w:val="20"/>
+        </w:rPr>
+        <w:t>frameDuration</w:t>
+      </w:r>
+      <w:proofErr w:type="spellEnd"/>
+      <w:r>
+        <w:rPr>
+          <w:rFonts w:ascii="Courier New" w:hAnsi="Courier New" w:cs="Courier New"/>
+          <w:sz w:val="20"/>
+          <w:szCs w:val="20"/>
+        </w:rPr>
+        <w:t xml:space="preserve">): </w:t>
+      </w:r>
+      <w:r>
+        <w:rPr>
+          <w:rFonts w:ascii="Arial" w:hAnsi="Arial" w:cs="Arial"/>
+          <w:sz w:val="20"/>
+          <w:szCs w:val="20"/>
+        </w:rPr>
+        <w:t>Método similar al anterior, salvo que este inicia la animación de movimiento, teniendo en cuenta la dirección del personaje.</w:t>
+      </w:r>
+    </w:p>
+    <w:p>
+      <w:pPr>
+        <w:pStyle w:val="Prrafodelista"/>
+        <w:numPr>
+          <w:ilvl w:val="0"/>
+          <w:numId w:val="6"/>
+        </w:numPr>
+        <w:rPr>
+          <w:rFonts w:ascii="Arial" w:hAnsi="Arial" w:cs="Arial"/>
+          <w:sz w:val="20"/>
+          <w:szCs w:val="20"/>
+        </w:rPr>
+      </w:pPr>
+      <w:proofErr w:type="spellStart"/>
+      <w:r>
+        <w:rPr>
+          <w:rFonts w:ascii="Courier New" w:hAnsi="Courier New" w:cs="Courier New"/>
+          <w:sz w:val="20"/>
+          <w:szCs w:val="20"/>
+        </w:rPr>
+        <w:t>protected</w:t>
+      </w:r>
+      <w:proofErr w:type="spellEnd"/>
+      <w:r>
+        <w:rPr>
+          <w:rFonts w:ascii="Courier New" w:hAnsi="Courier New" w:cs="Courier New"/>
+          <w:sz w:val="20"/>
+          <w:szCs w:val="20"/>
+        </w:rPr>
+        <w:t xml:space="preserve"> </w:t>
+      </w:r>
+      <w:proofErr w:type="spellStart"/>
+      <w:r>
+        <w:rPr>
+          <w:rFonts w:ascii="Courier New" w:hAnsi="Courier New" w:cs="Courier New"/>
+          <w:sz w:val="20"/>
+          <w:szCs w:val="20"/>
+        </w:rPr>
+        <w:t>void</w:t>
+      </w:r>
+      <w:proofErr w:type="spellEnd"/>
+      <w:r>
+        <w:rPr>
+          <w:rFonts w:ascii="Courier New" w:hAnsi="Courier New" w:cs="Courier New"/>
+          <w:sz w:val="20"/>
+          <w:szCs w:val="20"/>
+        </w:rPr>
+        <w:t xml:space="preserve"> </w:t>
+      </w:r>
+      <w:proofErr w:type="spellStart"/>
+      <w:r>
+        <w:rPr>
+          <w:rFonts w:ascii="Courier New" w:hAnsi="Courier New" w:cs="Courier New"/>
+          <w:sz w:val="20"/>
+          <w:szCs w:val="20"/>
+        </w:rPr>
+        <w:t>setSprite</w:t>
+      </w:r>
+      <w:proofErr w:type="spellEnd"/>
+      <w:r>
+        <w:rPr>
+          <w:rFonts w:ascii="Courier New" w:hAnsi="Courier New" w:cs="Courier New"/>
+          <w:sz w:val="20"/>
+          <w:szCs w:val="20"/>
+        </w:rPr>
+        <w:t>(</w:t>
+      </w:r>
+      <w:proofErr w:type="spellStart"/>
+      <w:r>
+        <w:rPr>
+          <w:rFonts w:ascii="Courier New" w:hAnsi="Courier New" w:cs="Courier New"/>
+          <w:sz w:val="20"/>
+          <w:szCs w:val="20"/>
+        </w:rPr>
+        <w:t>Image</w:t>
+      </w:r>
+      <w:proofErr w:type="spellEnd"/>
+      <w:r>
+        <w:rPr>
+          <w:rFonts w:ascii="Courier New" w:hAnsi="Courier New" w:cs="Courier New"/>
+          <w:sz w:val="20"/>
+          <w:szCs w:val="20"/>
+        </w:rPr>
+        <w:t xml:space="preserve"> i) </w:t>
+      </w:r>
+      <w:r>
+        <w:rPr>
+          <w:rFonts w:ascii="Arial" w:hAnsi="Arial" w:cs="Arial"/>
+          <w:sz w:val="20"/>
+          <w:szCs w:val="20"/>
+        </w:rPr>
+        <w:t xml:space="preserve">Mediante este método inicializa el </w:t>
+      </w:r>
+      <w:proofErr w:type="spellStart"/>
+      <w:r>
+        <w:rPr>
+          <w:rFonts w:ascii="Arial" w:hAnsi="Arial" w:cs="Arial"/>
+          <w:sz w:val="20"/>
+          <w:szCs w:val="20"/>
+        </w:rPr>
+        <w:t>HashMap</w:t>
+      </w:r>
+      <w:proofErr w:type="spellEnd"/>
+      <w:r>
+        <w:rPr>
+          <w:rFonts w:ascii="Arial" w:hAnsi="Arial" w:cs="Arial"/>
+          <w:sz w:val="20"/>
+          <w:szCs w:val="20"/>
+        </w:rPr>
+        <w:t xml:space="preserve"> </w:t>
+      </w:r>
+      <w:proofErr w:type="spellStart"/>
+      <w:r>
+        <w:rPr>
+          <w:rFonts w:ascii="Arial" w:hAnsi="Arial" w:cs="Arial"/>
+          <w:sz w:val="20"/>
+          <w:szCs w:val="20"/>
+        </w:rPr>
+        <w:t>sprites</w:t>
+      </w:r>
+      <w:proofErr w:type="spellEnd"/>
+      <w:r>
+        <w:rPr>
+          <w:rFonts w:ascii="Arial" w:hAnsi="Arial" w:cs="Arial"/>
+          <w:sz w:val="20"/>
+          <w:szCs w:val="20"/>
+        </w:rPr>
+        <w:t xml:space="preserve"> y le asocia las imágenes de las direcciones. </w:t>
+      </w:r>
+    </w:p>
+    <w:p>
+      <w:pPr>
+        <w:pStyle w:val="Prrafodelista"/>
+        <w:numPr>
+          <w:ilvl w:val="0"/>
+          <w:numId w:val="6"/>
+        </w:numPr>
+        <w:rPr>
+          <w:rFonts w:ascii="Arial" w:hAnsi="Arial" w:cs="Arial"/>
+          <w:sz w:val="20"/>
+          <w:szCs w:val="20"/>
+        </w:rPr>
+      </w:pPr>
+      <w:proofErr w:type="spellStart"/>
+      <w:r>
+        <w:rPr>
+          <w:rFonts w:ascii="Courier New" w:hAnsi="Courier New" w:cs="Courier New"/>
+          <w:sz w:val="20"/>
+          <w:szCs w:val="20"/>
+        </w:rPr>
+        <w:t>public</w:t>
+      </w:r>
+      <w:proofErr w:type="spellEnd"/>
+      <w:r>
+        <w:rPr>
+          <w:rFonts w:ascii="Courier New" w:hAnsi="Courier New" w:cs="Courier New"/>
+          <w:sz w:val="20"/>
+          <w:szCs w:val="20"/>
+        </w:rPr>
+        <w:t xml:space="preserve"> </w:t>
+      </w:r>
+      <w:proofErr w:type="spellStart"/>
+      <w:r>
+        <w:rPr>
+          <w:rFonts w:ascii="Courier New" w:hAnsi="Courier New" w:cs="Courier New"/>
+          <w:sz w:val="20"/>
+          <w:szCs w:val="20"/>
+        </w:rPr>
+        <w:t>boolean</w:t>
+      </w:r>
+      <w:proofErr w:type="spellEnd"/>
+      <w:r>
+        <w:rPr>
+          <w:rFonts w:ascii="Courier New" w:hAnsi="Courier New" w:cs="Courier New"/>
+          <w:sz w:val="20"/>
+          <w:szCs w:val="20"/>
+        </w:rPr>
+        <w:t xml:space="preserve"> </w:t>
+      </w:r>
+      <w:proofErr w:type="spellStart"/>
+      <w:r>
+        <w:rPr>
+          <w:rFonts w:ascii="Courier New" w:hAnsi="Courier New" w:cs="Courier New"/>
+          <w:sz w:val="20"/>
+          <w:szCs w:val="20"/>
+        </w:rPr>
+        <w:t>isMoving</w:t>
+      </w:r>
+      <w:proofErr w:type="spellEnd"/>
+      <w:r>
+        <w:rPr>
+          <w:rFonts w:ascii="Courier New" w:hAnsi="Courier New" w:cs="Courier New"/>
+          <w:sz w:val="20"/>
+          <w:szCs w:val="20"/>
+        </w:rPr>
+        <w:t>()</w:t>
+      </w:r>
+      <w:r>
+        <w:rPr>
+          <w:rFonts w:ascii="Courier New" w:hAnsi="Courier New" w:cs="Courier New"/>
+          <w:sz w:val="20"/>
+          <w:szCs w:val="20"/>
+        </w:rPr>
+        <w:t xml:space="preserve">: </w:t>
+      </w:r>
+      <w:r>
+        <w:rPr>
+          <w:rFonts w:ascii="Arial" w:hAnsi="Arial" w:cs="Arial"/>
+          <w:sz w:val="20"/>
+          <w:szCs w:val="20"/>
+        </w:rPr>
+        <w:t xml:space="preserve">Este método devuelve el atributo </w:t>
+      </w:r>
+      <w:proofErr w:type="spellStart"/>
+      <w:r>
+        <w:rPr>
+          <w:rFonts w:ascii="Arial" w:hAnsi="Arial" w:cs="Arial"/>
+          <w:sz w:val="20"/>
+          <w:szCs w:val="20"/>
+        </w:rPr>
+        <w:t>moving</w:t>
+      </w:r>
+      <w:proofErr w:type="spellEnd"/>
+      <w:r>
+        <w:rPr>
+          <w:rFonts w:ascii="Arial" w:hAnsi="Arial" w:cs="Arial"/>
+          <w:sz w:val="20"/>
+          <w:szCs w:val="20"/>
+        </w:rPr>
+        <w:t xml:space="preserve"> que se utiliza para determinar si el personaje se mueve o no.</w:t>
+      </w:r>
+    </w:p>
+    <w:p>
+      <w:pPr>
+        <w:pStyle w:val="Prrafodelista"/>
+        <w:numPr>
+          <w:ilvl w:val="0"/>
+          <w:numId w:val="6"/>
+        </w:numPr>
+        <w:rPr>
+          <w:rFonts w:ascii="Arial" w:hAnsi="Arial" w:cs="Arial"/>
+          <w:sz w:val="20"/>
+          <w:szCs w:val="20"/>
+        </w:rPr>
+      </w:pPr>
+      <w:proofErr w:type="spellStart"/>
+      <w:r>
+        <w:rPr>
+          <w:rFonts w:ascii="Courier New" w:hAnsi="Courier New" w:cs="Courier New"/>
+          <w:sz w:val="20"/>
+          <w:szCs w:val="20"/>
+        </w:rPr>
+        <w:t>public</w:t>
+      </w:r>
+      <w:proofErr w:type="spellEnd"/>
+      <w:r>
+        <w:rPr>
+          <w:rFonts w:ascii="Courier New" w:hAnsi="Courier New" w:cs="Courier New"/>
+          <w:sz w:val="20"/>
+          <w:szCs w:val="20"/>
+        </w:rPr>
+        <w:t xml:space="preserve"> </w:t>
+      </w:r>
+      <w:proofErr w:type="spellStart"/>
+      <w:r>
+        <w:rPr>
+          <w:rFonts w:ascii="Courier New" w:hAnsi="Courier New" w:cs="Courier New"/>
+          <w:sz w:val="20"/>
+          <w:szCs w:val="20"/>
+        </w:rPr>
+        <w:t>void</w:t>
+      </w:r>
+      <w:proofErr w:type="spellEnd"/>
+      <w:r>
+        <w:rPr>
+          <w:rFonts w:ascii="Courier New" w:hAnsi="Courier New" w:cs="Courier New"/>
+          <w:sz w:val="20"/>
+          <w:szCs w:val="20"/>
+        </w:rPr>
+        <w:t xml:space="preserve"> </w:t>
+      </w:r>
+      <w:proofErr w:type="spellStart"/>
+      <w:r>
+        <w:rPr>
+          <w:rFonts w:ascii="Courier New" w:hAnsi="Courier New" w:cs="Courier New"/>
+          <w:sz w:val="20"/>
+          <w:szCs w:val="20"/>
+        </w:rPr>
+        <w:t>setMoving</w:t>
+      </w:r>
+      <w:proofErr w:type="spellEnd"/>
+      <w:r>
+        <w:rPr>
+          <w:rFonts w:ascii="Courier New" w:hAnsi="Courier New" w:cs="Courier New"/>
+          <w:sz w:val="20"/>
+          <w:szCs w:val="20"/>
+        </w:rPr>
+        <w:t>(</w:t>
+      </w:r>
+      <w:proofErr w:type="spellStart"/>
+      <w:r>
+        <w:rPr>
+          <w:rFonts w:ascii="Courier New" w:hAnsi="Courier New" w:cs="Courier New"/>
+          <w:sz w:val="20"/>
+          <w:szCs w:val="20"/>
+        </w:rPr>
+        <w:t>boolean</w:t>
+      </w:r>
+      <w:proofErr w:type="spellEnd"/>
+      <w:r>
+        <w:rPr>
+          <w:rFonts w:ascii="Courier New" w:hAnsi="Courier New" w:cs="Courier New"/>
+          <w:sz w:val="20"/>
+          <w:szCs w:val="20"/>
+        </w:rPr>
+        <w:t xml:space="preserve"> b)</w:t>
+      </w:r>
+      <w:r>
+        <w:rPr>
+          <w:rFonts w:ascii="Courier New" w:hAnsi="Courier New" w:cs="Courier New"/>
+          <w:sz w:val="20"/>
+          <w:szCs w:val="20"/>
+        </w:rPr>
+        <w:t xml:space="preserve">: </w:t>
+      </w:r>
+      <w:r>
+        <w:rPr>
+          <w:rFonts w:ascii="Arial" w:hAnsi="Arial" w:cs="Arial"/>
+          <w:sz w:val="20"/>
+          <w:szCs w:val="20"/>
+        </w:rPr>
+        <w:t xml:space="preserve">Este método modifica el atributo </w:t>
+      </w:r>
+      <w:proofErr w:type="spellStart"/>
+      <w:r>
+        <w:rPr>
+          <w:rFonts w:ascii="Arial" w:hAnsi="Arial" w:cs="Arial"/>
+          <w:sz w:val="20"/>
+          <w:szCs w:val="20"/>
+        </w:rPr>
+        <w:t>moving</w:t>
+      </w:r>
+      <w:proofErr w:type="spellEnd"/>
+      <w:r>
+        <w:rPr>
+          <w:rFonts w:ascii="Arial" w:hAnsi="Arial" w:cs="Arial"/>
+          <w:sz w:val="20"/>
+          <w:szCs w:val="20"/>
+        </w:rPr>
+        <w:t xml:space="preserve"> con el parámetro que recibe.</w:t>
+      </w:r>
+    </w:p>
+    <w:p>
+      <w:pPr>
+        <w:pStyle w:val="Prrafodelista"/>
+        <w:numPr>
+          <w:ilvl w:val="0"/>
+          <w:numId w:val="6"/>
+        </w:numPr>
+        <w:rPr>
+          <w:rFonts w:ascii="Arial" w:hAnsi="Arial" w:cs="Arial"/>
+          <w:sz w:val="20"/>
+          <w:szCs w:val="20"/>
+        </w:rPr>
+      </w:pPr>
+      <w:proofErr w:type="spellStart"/>
+      <w:r>
+        <w:rPr>
+          <w:rFonts w:ascii="Courier New" w:hAnsi="Courier New" w:cs="Courier New"/>
+          <w:sz w:val="20"/>
+          <w:szCs w:val="20"/>
+        </w:rPr>
+        <w:t>public</w:t>
+      </w:r>
+      <w:proofErr w:type="spellEnd"/>
+      <w:r>
+        <w:rPr>
+          <w:rFonts w:ascii="Courier New" w:hAnsi="Courier New" w:cs="Courier New"/>
+          <w:sz w:val="20"/>
+          <w:szCs w:val="20"/>
+        </w:rPr>
+        <w:t xml:space="preserve"> </w:t>
+      </w:r>
+      <w:proofErr w:type="spellStart"/>
+      <w:r>
+        <w:rPr>
+          <w:rFonts w:ascii="Courier New" w:hAnsi="Courier New" w:cs="Courier New"/>
+          <w:sz w:val="20"/>
+          <w:szCs w:val="20"/>
+        </w:rPr>
+        <w:t>void</w:t>
+      </w:r>
+      <w:proofErr w:type="spellEnd"/>
+      <w:r>
+        <w:rPr>
+          <w:rFonts w:ascii="Courier New" w:hAnsi="Courier New" w:cs="Courier New"/>
+          <w:sz w:val="20"/>
+          <w:szCs w:val="20"/>
+        </w:rPr>
+        <w:t xml:space="preserve"> </w:t>
+      </w:r>
+      <w:proofErr w:type="spellStart"/>
+      <w:r>
+        <w:rPr>
+          <w:rFonts w:ascii="Courier New" w:hAnsi="Courier New" w:cs="Courier New"/>
+          <w:sz w:val="20"/>
+          <w:szCs w:val="20"/>
+        </w:rPr>
+        <w:t>decelerate</w:t>
+      </w:r>
+      <w:proofErr w:type="spellEnd"/>
+      <w:r>
+        <w:rPr>
+          <w:rFonts w:ascii="Courier New" w:hAnsi="Courier New" w:cs="Courier New"/>
+          <w:sz w:val="20"/>
+          <w:szCs w:val="20"/>
+        </w:rPr>
+        <w:t>(</w:t>
+      </w:r>
+      <w:proofErr w:type="spellStart"/>
+      <w:r>
+        <w:rPr>
+          <w:rFonts w:ascii="Courier New" w:hAnsi="Courier New" w:cs="Courier New"/>
+          <w:sz w:val="20"/>
+          <w:szCs w:val="20"/>
+        </w:rPr>
+        <w:t>int</w:t>
+      </w:r>
+      <w:proofErr w:type="spellEnd"/>
+      <w:r>
+        <w:rPr>
+          <w:rFonts w:ascii="Courier New" w:hAnsi="Courier New" w:cs="Courier New"/>
+          <w:sz w:val="20"/>
+          <w:szCs w:val="20"/>
+        </w:rPr>
+        <w:t xml:space="preserve"> delta): </w:t>
+      </w:r>
+      <w:r>
+        <w:rPr>
+          <w:rFonts w:ascii="Arial" w:hAnsi="Arial" w:cs="Arial"/>
+          <w:sz w:val="20"/>
+          <w:szCs w:val="20"/>
+        </w:rPr>
+        <w:t>Se define el comportamiento que debe tener el personaje al decelerar.</w:t>
+      </w:r>
+    </w:p>
+    <w:p>
+      <w:pPr>
+        <w:pStyle w:val="Prrafodelista"/>
+        <w:numPr>
+          <w:ilvl w:val="0"/>
+          <w:numId w:val="6"/>
+        </w:numPr>
+        <w:rPr>
+          <w:rFonts w:ascii="Arial" w:hAnsi="Arial" w:cs="Arial"/>
+          <w:sz w:val="20"/>
+          <w:szCs w:val="20"/>
+        </w:rPr>
+      </w:pPr>
+      <w:proofErr w:type="spellStart"/>
+      <w:r>
+        <w:rPr>
+          <w:rFonts w:ascii="Courier New" w:hAnsi="Courier New" w:cs="Courier New"/>
+          <w:sz w:val="20"/>
+          <w:szCs w:val="20"/>
+        </w:rPr>
+        <w:t>public</w:t>
+      </w:r>
+      <w:proofErr w:type="spellEnd"/>
+      <w:r>
+        <w:rPr>
+          <w:rFonts w:ascii="Courier New" w:hAnsi="Courier New" w:cs="Courier New"/>
+          <w:sz w:val="20"/>
+          <w:szCs w:val="20"/>
+        </w:rPr>
+        <w:t xml:space="preserve"> </w:t>
+      </w:r>
+      <w:proofErr w:type="spellStart"/>
+      <w:r>
+        <w:rPr>
+          <w:rFonts w:ascii="Courier New" w:hAnsi="Courier New" w:cs="Courier New"/>
+          <w:sz w:val="20"/>
+          <w:szCs w:val="20"/>
+        </w:rPr>
+        <w:t>void</w:t>
+      </w:r>
+      <w:proofErr w:type="spellEnd"/>
+      <w:r>
+        <w:rPr>
+          <w:rFonts w:ascii="Courier New" w:hAnsi="Courier New" w:cs="Courier New"/>
+          <w:sz w:val="20"/>
+          <w:szCs w:val="20"/>
+        </w:rPr>
+        <w:t xml:space="preserve"> </w:t>
+      </w:r>
+      <w:proofErr w:type="spellStart"/>
+      <w:r>
+        <w:rPr>
+          <w:rFonts w:ascii="Courier New" w:hAnsi="Courier New" w:cs="Courier New"/>
+          <w:sz w:val="20"/>
+          <w:szCs w:val="20"/>
+        </w:rPr>
+        <w:t>jump</w:t>
+      </w:r>
+      <w:proofErr w:type="spellEnd"/>
+      <w:r>
+        <w:rPr>
+          <w:rFonts w:ascii="Courier New" w:hAnsi="Courier New" w:cs="Courier New"/>
+          <w:sz w:val="20"/>
+          <w:szCs w:val="20"/>
+        </w:rPr>
+        <w:t xml:space="preserve">(): </w:t>
+      </w:r>
+      <w:r>
+        <w:rPr>
+          <w:rFonts w:ascii="Arial" w:hAnsi="Arial" w:cs="Arial"/>
+          <w:sz w:val="20"/>
+          <w:szCs w:val="20"/>
+        </w:rPr>
+        <w:t>Este método se encarga de definir el salto del personaje.</w:t>
+      </w:r>
+    </w:p>
+    <w:p>
+      <w:pPr>
+        <w:pStyle w:val="Prrafodelista"/>
+        <w:numPr>
+          <w:ilvl w:val="0"/>
+          <w:numId w:val="6"/>
+        </w:numPr>
+        <w:rPr>
+          <w:rFonts w:ascii="Arial" w:hAnsi="Arial" w:cs="Arial"/>
+          <w:sz w:val="20"/>
+          <w:szCs w:val="20"/>
+        </w:rPr>
+      </w:pPr>
+      <w:proofErr w:type="spellStart"/>
+      <w:r>
+        <w:rPr>
+          <w:rFonts w:ascii="Courier New" w:hAnsi="Courier New" w:cs="Courier New"/>
+          <w:sz w:val="20"/>
+          <w:szCs w:val="20"/>
+        </w:rPr>
+        <w:t>public</w:t>
+      </w:r>
+      <w:proofErr w:type="spellEnd"/>
+      <w:r>
+        <w:rPr>
+          <w:rFonts w:ascii="Courier New" w:hAnsi="Courier New" w:cs="Courier New"/>
+          <w:sz w:val="20"/>
+          <w:szCs w:val="20"/>
+        </w:rPr>
+        <w:t xml:space="preserve"> </w:t>
+      </w:r>
+      <w:proofErr w:type="spellStart"/>
+      <w:r>
+        <w:rPr>
+          <w:rFonts w:ascii="Courier New" w:hAnsi="Courier New" w:cs="Courier New"/>
+          <w:sz w:val="20"/>
+          <w:szCs w:val="20"/>
+        </w:rPr>
+        <w:t>void</w:t>
+      </w:r>
+      <w:proofErr w:type="spellEnd"/>
+      <w:r>
+        <w:rPr>
+          <w:rFonts w:ascii="Courier New" w:hAnsi="Courier New" w:cs="Courier New"/>
+          <w:sz w:val="20"/>
+          <w:szCs w:val="20"/>
+        </w:rPr>
+        <w:t xml:space="preserve"> </w:t>
+      </w:r>
+      <w:proofErr w:type="spellStart"/>
+      <w:r>
+        <w:rPr>
+          <w:rFonts w:ascii="Courier New" w:hAnsi="Courier New" w:cs="Courier New"/>
+          <w:sz w:val="20"/>
+          <w:szCs w:val="20"/>
+        </w:rPr>
+        <w:t>moveRight</w:t>
+      </w:r>
+      <w:proofErr w:type="spellEnd"/>
+      <w:r>
+        <w:rPr>
+          <w:rFonts w:ascii="Courier New" w:hAnsi="Courier New" w:cs="Courier New"/>
+          <w:sz w:val="20"/>
+          <w:szCs w:val="20"/>
+        </w:rPr>
+        <w:t>(</w:t>
+      </w:r>
+      <w:proofErr w:type="spellStart"/>
+      <w:r>
+        <w:rPr>
+          <w:rFonts w:ascii="Courier New" w:hAnsi="Courier New" w:cs="Courier New"/>
+          <w:sz w:val="20"/>
+          <w:szCs w:val="20"/>
+        </w:rPr>
+        <w:t>int</w:t>
+      </w:r>
+      <w:proofErr w:type="spellEnd"/>
+      <w:r>
+        <w:rPr>
+          <w:rFonts w:ascii="Courier New" w:hAnsi="Courier New" w:cs="Courier New"/>
+          <w:sz w:val="20"/>
+          <w:szCs w:val="20"/>
+        </w:rPr>
+        <w:t xml:space="preserve"> delta): </w:t>
+      </w:r>
+      <w:r>
+        <w:rPr>
+          <w:rFonts w:ascii="Arial" w:hAnsi="Arial" w:cs="Arial"/>
+          <w:sz w:val="20"/>
+          <w:szCs w:val="20"/>
+        </w:rPr>
+        <w:t xml:space="preserve">Método que define el movimiento del personaje hacia la derecha. Modifica la variable </w:t>
+      </w:r>
+      <w:proofErr w:type="spellStart"/>
+      <w:r>
+        <w:rPr>
+          <w:rFonts w:ascii="Arial" w:hAnsi="Arial" w:cs="Arial"/>
+          <w:sz w:val="20"/>
+          <w:szCs w:val="20"/>
+        </w:rPr>
+        <w:t>moving</w:t>
+      </w:r>
+      <w:proofErr w:type="spellEnd"/>
+      <w:r>
+        <w:rPr>
+          <w:rFonts w:ascii="Arial" w:hAnsi="Arial" w:cs="Arial"/>
+          <w:sz w:val="20"/>
+          <w:szCs w:val="20"/>
+        </w:rPr>
+        <w:t xml:space="preserve"> a true.</w:t>
+      </w:r>
+    </w:p>
+    <w:p>
+      <w:pPr>
+        <w:pStyle w:val="Prrafodelista"/>
+        <w:numPr>
+          <w:ilvl w:val="0"/>
+          <w:numId w:val="6"/>
+        </w:numPr>
+        <w:rPr>
+          <w:rFonts w:ascii="Arial" w:hAnsi="Arial" w:cs="Arial"/>
+          <w:sz w:val="20"/>
+          <w:szCs w:val="20"/>
+        </w:rPr>
+      </w:pPr>
+      <w:proofErr w:type="spellStart"/>
+      <w:r>
+        <w:rPr>
+          <w:rFonts w:ascii="Courier New" w:hAnsi="Courier New" w:cs="Courier New"/>
+          <w:sz w:val="20"/>
+          <w:szCs w:val="20"/>
+        </w:rPr>
+        <w:t>public</w:t>
+      </w:r>
+      <w:proofErr w:type="spellEnd"/>
+      <w:r>
+        <w:rPr>
+          <w:rFonts w:ascii="Courier New" w:hAnsi="Courier New" w:cs="Courier New"/>
+          <w:sz w:val="20"/>
+          <w:szCs w:val="20"/>
+        </w:rPr>
+        <w:t xml:space="preserve"> </w:t>
+      </w:r>
+      <w:proofErr w:type="spellStart"/>
+      <w:r>
+        <w:rPr>
+          <w:rFonts w:ascii="Courier New" w:hAnsi="Courier New" w:cs="Courier New"/>
+          <w:sz w:val="20"/>
+          <w:szCs w:val="20"/>
+        </w:rPr>
+        <w:t>void</w:t>
+      </w:r>
+      <w:proofErr w:type="spellEnd"/>
+      <w:r>
+        <w:rPr>
+          <w:rFonts w:ascii="Courier New" w:hAnsi="Courier New" w:cs="Courier New"/>
+          <w:sz w:val="20"/>
+          <w:szCs w:val="20"/>
+        </w:rPr>
+        <w:t xml:space="preserve"> </w:t>
+      </w:r>
+      <w:proofErr w:type="spellStart"/>
+      <w:r>
+        <w:rPr>
+          <w:rFonts w:ascii="Courier New" w:hAnsi="Courier New" w:cs="Courier New"/>
+          <w:sz w:val="20"/>
+          <w:szCs w:val="20"/>
+        </w:rPr>
+        <w:t>render</w:t>
+      </w:r>
+      <w:proofErr w:type="spellEnd"/>
+      <w:r>
+        <w:rPr>
+          <w:rFonts w:ascii="Courier New" w:hAnsi="Courier New" w:cs="Courier New"/>
+          <w:sz w:val="20"/>
+          <w:szCs w:val="20"/>
+        </w:rPr>
+        <w:t>(</w:t>
+      </w:r>
+      <w:proofErr w:type="spellStart"/>
+      <w:r>
+        <w:rPr>
+          <w:rFonts w:ascii="Courier New" w:hAnsi="Courier New" w:cs="Courier New"/>
+          <w:sz w:val="20"/>
+          <w:szCs w:val="20"/>
+        </w:rPr>
+        <w:t>float</w:t>
+      </w:r>
+      <w:proofErr w:type="spellEnd"/>
+      <w:r>
+        <w:rPr>
+          <w:rFonts w:ascii="Courier New" w:hAnsi="Courier New" w:cs="Courier New"/>
+          <w:sz w:val="20"/>
+          <w:szCs w:val="20"/>
+        </w:rPr>
+        <w:t xml:space="preserve"> </w:t>
+      </w:r>
+      <w:proofErr w:type="spellStart"/>
+      <w:r>
+        <w:rPr>
+          <w:rFonts w:ascii="Courier New" w:hAnsi="Courier New" w:cs="Courier New"/>
+          <w:sz w:val="20"/>
+          <w:szCs w:val="20"/>
+        </w:rPr>
+        <w:t>offsetX</w:t>
+      </w:r>
+      <w:proofErr w:type="spellEnd"/>
+      <w:r>
+        <w:rPr>
+          <w:rFonts w:ascii="Courier New" w:hAnsi="Courier New" w:cs="Courier New"/>
+          <w:sz w:val="20"/>
+          <w:szCs w:val="20"/>
+        </w:rPr>
+        <w:t xml:space="preserve">, </w:t>
+      </w:r>
+      <w:proofErr w:type="spellStart"/>
+      <w:r>
+        <w:rPr>
+          <w:rFonts w:ascii="Courier New" w:hAnsi="Courier New" w:cs="Courier New"/>
+          <w:sz w:val="20"/>
+          <w:szCs w:val="20"/>
+        </w:rPr>
+        <w:t>float</w:t>
+      </w:r>
+      <w:proofErr w:type="spellEnd"/>
+      <w:r>
+        <w:rPr>
+          <w:rFonts w:ascii="Courier New" w:hAnsi="Courier New" w:cs="Courier New"/>
+          <w:sz w:val="20"/>
+          <w:szCs w:val="20"/>
+        </w:rPr>
+        <w:t xml:space="preserve"> </w:t>
+      </w:r>
+      <w:proofErr w:type="spellStart"/>
+      <w:r>
+        <w:rPr>
+          <w:rFonts w:ascii="Courier New" w:hAnsi="Courier New" w:cs="Courier New"/>
+          <w:sz w:val="20"/>
+          <w:szCs w:val="20"/>
+        </w:rPr>
+        <w:t>offsetY</w:t>
+      </w:r>
+      <w:proofErr w:type="spellEnd"/>
+      <w:r>
+        <w:rPr>
+          <w:rFonts w:ascii="Courier New" w:hAnsi="Courier New" w:cs="Courier New"/>
+          <w:sz w:val="20"/>
+          <w:szCs w:val="20"/>
+        </w:rPr>
+        <w:t xml:space="preserve">): </w:t>
+      </w:r>
+      <w:r>
+        <w:rPr>
+          <w:rFonts w:ascii="Arial" w:hAnsi="Arial" w:cs="Arial"/>
+          <w:sz w:val="20"/>
+          <w:szCs w:val="20"/>
+        </w:rPr>
+        <w:t xml:space="preserve">el método </w:t>
+      </w:r>
+      <w:proofErr w:type="spellStart"/>
+      <w:r>
+        <w:rPr>
+          <w:rFonts w:ascii="Arial" w:hAnsi="Arial" w:cs="Arial"/>
+          <w:sz w:val="20"/>
+          <w:szCs w:val="20"/>
+        </w:rPr>
+        <w:t>render</w:t>
+      </w:r>
+      <w:proofErr w:type="spellEnd"/>
+      <w:r>
+        <w:rPr>
+          <w:rFonts w:ascii="Arial" w:hAnsi="Arial" w:cs="Arial"/>
+          <w:sz w:val="20"/>
+          <w:szCs w:val="20"/>
+        </w:rPr>
+        <w:t xml:space="preserve"> es el encargado de dibujar el personaje. </w:t>
+      </w:r>
+      <w:r>
+        <w:rPr>
+          <w:rFonts w:ascii="Arial" w:hAnsi="Arial" w:cs="Arial"/>
+          <w:sz w:val="20"/>
+          <w:szCs w:val="20"/>
+        </w:rPr>
+        <w:t>Se ha implementado de forma que si detecta que el personaje está parado salta la animación de cuando está parado y si no saltan las animaciones de movimiento. Otorgando de esta manera mas vida al personaje.</w:t>
+      </w:r>
+    </w:p>
+    <w:p>
+      <w:pPr>
+        <w:pStyle w:val="Prrafodelista"/>
+        <w:ind w:left="709"/>
+        <w:rPr>
+          <w:rFonts w:ascii="Arial" w:hAnsi="Arial" w:cs="Arial"/>
+          <w:sz w:val="20"/>
+          <w:szCs w:val="20"/>
+        </w:rPr>
+      </w:pPr>
+    </w:p>
+    <w:p>
+      <w:pPr>
+        <w:pStyle w:val="Prrafodelista"/>
+        <w:ind w:left="709"/>
+        <w:rPr>
+          <w:rFonts w:ascii="Arial" w:hAnsi="Arial" w:cs="Arial"/>
+          <w:sz w:val="20"/>
+          <w:szCs w:val="20"/>
+        </w:rPr>
+      </w:pPr>
+      <w:r>
+        <w:rPr>
+          <w:rFonts w:ascii="Arial" w:hAnsi="Arial" w:cs="Arial"/>
+          <w:sz w:val="20"/>
+          <w:szCs w:val="20"/>
+        </w:rPr>
+        <w:t>Mediante estos métodos se crea toda la lógica de juego que debe tener un personaje, definiendo como debe moverse, a qué velocidad, como saltar. También se define como debe mostrarse por pantalla mediante las animaciones e imágenes.</w:t>
       </w:r>
     </w:p>
     <w:p>
@@ -1420,6 +3792,458 @@
     </w:lvl>
   </w:abstractNum>
   <w:abstractNum w:abstractNumId="2">
+    <w:nsid w:val="271F1485"/>
+    <w:multiLevelType w:val="hybridMultilevel"/>
+    <w:tmpl w:val="DB70E4AE"/>
+    <w:lvl w:ilvl="0" w:tplc="2CECC09C">
+      <w:start w:val="1"/>
+      <w:numFmt w:val="bullet"/>
+      <w:lvlText w:val=""/>
+      <w:lvlJc w:val="left"/>
+      <w:pPr>
+        <w:ind w:left="1429" w:hanging="360"/>
+      </w:pPr>
+      <w:rPr>
+        <w:rFonts w:ascii="Symbol" w:hAnsi="Symbol" w:hint="default"/>
+      </w:rPr>
+    </w:lvl>
+    <w:lvl w:ilvl="1" w:tplc="0C0A0003" w:tentative="1">
+      <w:start w:val="1"/>
+      <w:numFmt w:val="bullet"/>
+      <w:lvlText w:val="o"/>
+      <w:lvlJc w:val="left"/>
+      <w:pPr>
+        <w:ind w:left="2149" w:hanging="360"/>
+      </w:pPr>
+      <w:rPr>
+        <w:rFonts w:ascii="Courier New" w:hAnsi="Courier New" w:cs="Courier New" w:hint="default"/>
+      </w:rPr>
+    </w:lvl>
+    <w:lvl w:ilvl="2" w:tplc="0C0A0005" w:tentative="1">
+      <w:start w:val="1"/>
+      <w:numFmt w:val="bullet"/>
+      <w:lvlText w:val=""/>
+      <w:lvlJc w:val="left"/>
+      <w:pPr>
+        <w:ind w:left="2869" w:hanging="360"/>
+      </w:pPr>
+      <w:rPr>
+        <w:rFonts w:ascii="Wingdings" w:hAnsi="Wingdings" w:hint="default"/>
+      </w:rPr>
+    </w:lvl>
+    <w:lvl w:ilvl="3" w:tplc="0C0A0001" w:tentative="1">
+      <w:start w:val="1"/>
+      <w:numFmt w:val="bullet"/>
+      <w:lvlText w:val=""/>
+      <w:lvlJc w:val="left"/>
+      <w:pPr>
+        <w:ind w:left="3589" w:hanging="360"/>
+      </w:pPr>
+      <w:rPr>
+        <w:rFonts w:ascii="Symbol" w:hAnsi="Symbol" w:hint="default"/>
+      </w:rPr>
+    </w:lvl>
+    <w:lvl w:ilvl="4" w:tplc="0C0A0003" w:tentative="1">
+      <w:start w:val="1"/>
+      <w:numFmt w:val="bullet"/>
+      <w:lvlText w:val="o"/>
+      <w:lvlJc w:val="left"/>
+      <w:pPr>
+        <w:ind w:left="4309" w:hanging="360"/>
+      </w:pPr>
+      <w:rPr>
+        <w:rFonts w:ascii="Courier New" w:hAnsi="Courier New" w:cs="Courier New" w:hint="default"/>
+      </w:rPr>
+    </w:lvl>
+    <w:lvl w:ilvl="5" w:tplc="0C0A0005" w:tentative="1">
+      <w:start w:val="1"/>
+      <w:numFmt w:val="bullet"/>
+      <w:lvlText w:val=""/>
+      <w:lvlJc w:val="left"/>
+      <w:pPr>
+        <w:ind w:left="5029" w:hanging="360"/>
+      </w:pPr>
+      <w:rPr>
+        <w:rFonts w:ascii="Wingdings" w:hAnsi="Wingdings" w:hint="default"/>
+      </w:rPr>
+    </w:lvl>
+    <w:lvl w:ilvl="6" w:tplc="0C0A0001" w:tentative="1">
+      <w:start w:val="1"/>
+      <w:numFmt w:val="bullet"/>
+      <w:lvlText w:val=""/>
+      <w:lvlJc w:val="left"/>
+      <w:pPr>
+        <w:ind w:left="5749" w:hanging="360"/>
+      </w:pPr>
+      <w:rPr>
+        <w:rFonts w:ascii="Symbol" w:hAnsi="Symbol" w:hint="default"/>
+      </w:rPr>
+    </w:lvl>
+    <w:lvl w:ilvl="7" w:tplc="0C0A0003" w:tentative="1">
+      <w:start w:val="1"/>
+      <w:numFmt w:val="bullet"/>
+      <w:lvlText w:val="o"/>
+      <w:lvlJc w:val="left"/>
+      <w:pPr>
+        <w:ind w:left="6469" w:hanging="360"/>
+      </w:pPr>
+      <w:rPr>
+        <w:rFonts w:ascii="Courier New" w:hAnsi="Courier New" w:cs="Courier New" w:hint="default"/>
+      </w:rPr>
+    </w:lvl>
+    <w:lvl w:ilvl="8" w:tplc="0C0A0005" w:tentative="1">
+      <w:start w:val="1"/>
+      <w:numFmt w:val="bullet"/>
+      <w:lvlText w:val=""/>
+      <w:lvlJc w:val="left"/>
+      <w:pPr>
+        <w:ind w:left="7189" w:hanging="360"/>
+      </w:pPr>
+      <w:rPr>
+        <w:rFonts w:ascii="Wingdings" w:hAnsi="Wingdings" w:hint="default"/>
+      </w:rPr>
+    </w:lvl>
+  </w:abstractNum>
+  <w:abstractNum w:abstractNumId="3">
+    <w:nsid w:val="387513A7"/>
+    <w:multiLevelType w:val="multilevel"/>
+    <w:tmpl w:val="A17A610C"/>
+    <w:lvl w:ilvl="0">
+      <w:start w:val="1"/>
+      <w:numFmt w:val="decimal"/>
+      <w:lvlText w:val="%1."/>
+      <w:lvlJc w:val="left"/>
+      <w:pPr>
+        <w:ind w:left="360" w:hanging="360"/>
+      </w:pPr>
+      <w:rPr>
+        <w:rFonts w:hint="default"/>
+      </w:rPr>
+    </w:lvl>
+    <w:lvl w:ilvl="1">
+      <w:start w:val="2"/>
+      <w:numFmt w:val="decimal"/>
+      <w:lvlText w:val="%1.%2."/>
+      <w:lvlJc w:val="left"/>
+      <w:pPr>
+        <w:ind w:left="792" w:hanging="432"/>
+      </w:pPr>
+      <w:rPr>
+        <w:rFonts w:hint="default"/>
+      </w:rPr>
+    </w:lvl>
+    <w:lvl w:ilvl="2">
+      <w:start w:val="1"/>
+      <w:numFmt w:val="decimal"/>
+      <w:lvlText w:val="%1.%2.%3."/>
+      <w:lvlJc w:val="left"/>
+      <w:pPr>
+        <w:ind w:left="1224" w:hanging="504"/>
+      </w:pPr>
+      <w:rPr>
+        <w:rFonts w:hint="default"/>
+      </w:rPr>
+    </w:lvl>
+    <w:lvl w:ilvl="3">
+      <w:start w:val="1"/>
+      <w:numFmt w:val="decimal"/>
+      <w:lvlText w:val="%1.%2.%3.%4."/>
+      <w:lvlJc w:val="left"/>
+      <w:pPr>
+        <w:ind w:left="1728" w:hanging="648"/>
+      </w:pPr>
+      <w:rPr>
+        <w:rFonts w:hint="default"/>
+      </w:rPr>
+    </w:lvl>
+    <w:lvl w:ilvl="4">
+      <w:start w:val="1"/>
+      <w:numFmt w:val="decimal"/>
+      <w:lvlText w:val="%1.%2.%3.%4.%5."/>
+      <w:lvlJc w:val="left"/>
+      <w:pPr>
+        <w:ind w:left="2232" w:hanging="792"/>
+      </w:pPr>
+      <w:rPr>
+        <w:rFonts w:hint="default"/>
+      </w:rPr>
+    </w:lvl>
+    <w:lvl w:ilvl="5">
+      <w:start w:val="1"/>
+      <w:numFmt w:val="decimal"/>
+      <w:lvlText w:val="%1.%2.%3.%4.%5.%6."/>
+      <w:lvlJc w:val="left"/>
+      <w:pPr>
+        <w:ind w:left="2736" w:hanging="936"/>
+      </w:pPr>
+      <w:rPr>
+        <w:rFonts w:hint="default"/>
+      </w:rPr>
+    </w:lvl>
+    <w:lvl w:ilvl="6">
+      <w:start w:val="1"/>
+      <w:numFmt w:val="decimal"/>
+      <w:lvlText w:val="%1.%2.%3.%4.%5.%6.%7."/>
+      <w:lvlJc w:val="left"/>
+      <w:pPr>
+        <w:ind w:left="3240" w:hanging="1080"/>
+      </w:pPr>
+      <w:rPr>
+        <w:rFonts w:hint="default"/>
+      </w:rPr>
+    </w:lvl>
+    <w:lvl w:ilvl="7">
+      <w:start w:val="1"/>
+      <w:numFmt w:val="decimal"/>
+      <w:lvlText w:val="%1.%2.%3.%4.%5.%6.%7.%8."/>
+      <w:lvlJc w:val="left"/>
+      <w:pPr>
+        <w:ind w:left="3744" w:hanging="1224"/>
+      </w:pPr>
+      <w:rPr>
+        <w:rFonts w:hint="default"/>
+      </w:rPr>
+    </w:lvl>
+    <w:lvl w:ilvl="8">
+      <w:start w:val="1"/>
+      <w:numFmt w:val="decimal"/>
+      <w:lvlText w:val="%1.%2.%3.%4.%5.%6.%7.%8.%9."/>
+      <w:lvlJc w:val="left"/>
+      <w:pPr>
+        <w:ind w:left="4320" w:hanging="1440"/>
+      </w:pPr>
+      <w:rPr>
+        <w:rFonts w:hint="default"/>
+      </w:rPr>
+    </w:lvl>
+  </w:abstractNum>
+  <w:abstractNum w:abstractNumId="4">
+    <w:nsid w:val="41784A01"/>
+    <w:multiLevelType w:val="multilevel"/>
+    <w:tmpl w:val="B4CA5880"/>
+    <w:lvl w:ilvl="0">
+      <w:start w:val="2"/>
+      <w:numFmt w:val="decimal"/>
+      <w:lvlText w:val="%1."/>
+      <w:lvlJc w:val="left"/>
+      <w:pPr>
+        <w:ind w:left="360" w:hanging="360"/>
+      </w:pPr>
+      <w:rPr>
+        <w:rFonts w:hint="default"/>
+      </w:rPr>
+    </w:lvl>
+    <w:lvl w:ilvl="1">
+      <w:start w:val="2"/>
+      <w:numFmt w:val="decimal"/>
+      <w:lvlText w:val="%1.%2."/>
+      <w:lvlJc w:val="left"/>
+      <w:pPr>
+        <w:ind w:left="792" w:hanging="432"/>
+      </w:pPr>
+      <w:rPr>
+        <w:rFonts w:hint="default"/>
+      </w:rPr>
+    </w:lvl>
+    <w:lvl w:ilvl="2">
+      <w:start w:val="1"/>
+      <w:numFmt w:val="decimal"/>
+      <w:lvlText w:val="%1.%2.%3."/>
+      <w:lvlJc w:val="left"/>
+      <w:pPr>
+        <w:ind w:left="1224" w:hanging="504"/>
+      </w:pPr>
+      <w:rPr>
+        <w:rFonts w:hint="default"/>
+      </w:rPr>
+    </w:lvl>
+    <w:lvl w:ilvl="3">
+      <w:start w:val="1"/>
+      <w:numFmt w:val="decimal"/>
+      <w:lvlText w:val="%1.%2.%3.%4."/>
+      <w:lvlJc w:val="left"/>
+      <w:pPr>
+        <w:ind w:left="1728" w:hanging="648"/>
+      </w:pPr>
+      <w:rPr>
+        <w:rFonts w:hint="default"/>
+      </w:rPr>
+    </w:lvl>
+    <w:lvl w:ilvl="4">
+      <w:start w:val="1"/>
+      <w:numFmt w:val="decimal"/>
+      <w:lvlText w:val="%1.%2.%3.%4.%5."/>
+      <w:lvlJc w:val="left"/>
+      <w:pPr>
+        <w:ind w:left="2232" w:hanging="792"/>
+      </w:pPr>
+      <w:rPr>
+        <w:rFonts w:hint="default"/>
+      </w:rPr>
+    </w:lvl>
+    <w:lvl w:ilvl="5">
+      <w:start w:val="1"/>
+      <w:numFmt w:val="decimal"/>
+      <w:lvlText w:val="%1.%2.%3.%4.%5.%6."/>
+      <w:lvlJc w:val="left"/>
+      <w:pPr>
+        <w:ind w:left="2736" w:hanging="936"/>
+      </w:pPr>
+      <w:rPr>
+        <w:rFonts w:hint="default"/>
+      </w:rPr>
+    </w:lvl>
+    <w:lvl w:ilvl="6">
+      <w:start w:val="1"/>
+      <w:numFmt w:val="decimal"/>
+      <w:lvlText w:val="%1.%2.%3.%4.%5.%6.%7."/>
+      <w:lvlJc w:val="left"/>
+      <w:pPr>
+        <w:ind w:left="3240" w:hanging="1080"/>
+      </w:pPr>
+      <w:rPr>
+        <w:rFonts w:hint="default"/>
+      </w:rPr>
+    </w:lvl>
+    <w:lvl w:ilvl="7">
+      <w:start w:val="1"/>
+      <w:numFmt w:val="decimal"/>
+      <w:lvlText w:val="%1.%2.%3.%4.%5.%6.%7.%8."/>
+      <w:lvlJc w:val="left"/>
+      <w:pPr>
+        <w:ind w:left="3744" w:hanging="1224"/>
+      </w:pPr>
+      <w:rPr>
+        <w:rFonts w:hint="default"/>
+      </w:rPr>
+    </w:lvl>
+    <w:lvl w:ilvl="8">
+      <w:start w:val="1"/>
+      <w:numFmt w:val="decimal"/>
+      <w:lvlText w:val="%1.%2.%3.%4.%5.%6.%7.%8.%9."/>
+      <w:lvlJc w:val="left"/>
+      <w:pPr>
+        <w:ind w:left="4320" w:hanging="1440"/>
+      </w:pPr>
+      <w:rPr>
+        <w:rFonts w:hint="default"/>
+      </w:rPr>
+    </w:lvl>
+  </w:abstractNum>
+  <w:abstractNum w:abstractNumId="5">
+    <w:nsid w:val="54B31E0B"/>
+    <w:multiLevelType w:val="hybridMultilevel"/>
+    <w:tmpl w:val="ECE6D5D4"/>
+    <w:lvl w:ilvl="0" w:tplc="2CECC09C">
+      <w:start w:val="1"/>
+      <w:numFmt w:val="bullet"/>
+      <w:lvlText w:val=""/>
+      <w:lvlJc w:val="left"/>
+      <w:pPr>
+        <w:ind w:left="1429" w:hanging="360"/>
+      </w:pPr>
+      <w:rPr>
+        <w:rFonts w:ascii="Symbol" w:hAnsi="Symbol" w:hint="default"/>
+      </w:rPr>
+    </w:lvl>
+    <w:lvl w:ilvl="1" w:tplc="0C0A0003" w:tentative="1">
+      <w:start w:val="1"/>
+      <w:numFmt w:val="bullet"/>
+      <w:lvlText w:val="o"/>
+      <w:lvlJc w:val="left"/>
+      <w:pPr>
+        <w:ind w:left="2149" w:hanging="360"/>
+      </w:pPr>
+      <w:rPr>
+        <w:rFonts w:ascii="Courier New" w:hAnsi="Courier New" w:cs="Courier New" w:hint="default"/>
+      </w:rPr>
+    </w:lvl>
+    <w:lvl w:ilvl="2" w:tplc="0C0A0005" w:tentative="1">
+      <w:start w:val="1"/>
+      <w:numFmt w:val="bullet"/>
+      <w:lvlText w:val=""/>
+      <w:lvlJc w:val="left"/>
+      <w:pPr>
+        <w:ind w:left="2869" w:hanging="360"/>
+      </w:pPr>
+      <w:rPr>
+        <w:rFonts w:ascii="Wingdings" w:hAnsi="Wingdings" w:hint="default"/>
+      </w:rPr>
+    </w:lvl>
+    <w:lvl w:ilvl="3" w:tplc="0C0A0001" w:tentative="1">
+      <w:start w:val="1"/>
+      <w:numFmt w:val="bullet"/>
+      <w:lvlText w:val=""/>
+      <w:lvlJc w:val="left"/>
+      <w:pPr>
+        <w:ind w:left="3589" w:hanging="360"/>
+      </w:pPr>
+      <w:rPr>
+        <w:rFonts w:ascii="Symbol" w:hAnsi="Symbol" w:hint="default"/>
+      </w:rPr>
+    </w:lvl>
+    <w:lvl w:ilvl="4" w:tplc="0C0A0003" w:tentative="1">
+      <w:start w:val="1"/>
+      <w:numFmt w:val="bullet"/>
+      <w:lvlText w:val="o"/>
+      <w:lvlJc w:val="left"/>
+      <w:pPr>
+        <w:ind w:left="4309" w:hanging="360"/>
+      </w:pPr>
+      <w:rPr>
+        <w:rFonts w:ascii="Courier New" w:hAnsi="Courier New" w:cs="Courier New" w:hint="default"/>
+      </w:rPr>
+    </w:lvl>
+    <w:lvl w:ilvl="5" w:tplc="0C0A0005" w:tentative="1">
+      <w:start w:val="1"/>
+      <w:numFmt w:val="bullet"/>
+      <w:lvlText w:val=""/>
+      <w:lvlJc w:val="left"/>
+      <w:pPr>
+        <w:ind w:left="5029" w:hanging="360"/>
+      </w:pPr>
+      <w:rPr>
+        <w:rFonts w:ascii="Wingdings" w:hAnsi="Wingdings" w:hint="default"/>
+      </w:rPr>
+    </w:lvl>
+    <w:lvl w:ilvl="6" w:tplc="0C0A0001" w:tentative="1">
+      <w:start w:val="1"/>
+      <w:numFmt w:val="bullet"/>
+      <w:lvlText w:val=""/>
+      <w:lvlJc w:val="left"/>
+      <w:pPr>
+        <w:ind w:left="5749" w:hanging="360"/>
+      </w:pPr>
+      <w:rPr>
+        <w:rFonts w:ascii="Symbol" w:hAnsi="Symbol" w:hint="default"/>
+      </w:rPr>
+    </w:lvl>
+    <w:lvl w:ilvl="7" w:tplc="0C0A0003" w:tentative="1">
+      <w:start w:val="1"/>
+      <w:numFmt w:val="bullet"/>
+      <w:lvlText w:val="o"/>
+      <w:lvlJc w:val="left"/>
+      <w:pPr>
+        <w:ind w:left="6469" w:hanging="360"/>
+      </w:pPr>
+      <w:rPr>
+        <w:rFonts w:ascii="Courier New" w:hAnsi="Courier New" w:cs="Courier New" w:hint="default"/>
+      </w:rPr>
+    </w:lvl>
+    <w:lvl w:ilvl="8" w:tplc="0C0A0005" w:tentative="1">
+      <w:start w:val="1"/>
+      <w:numFmt w:val="bullet"/>
+      <w:lvlText w:val=""/>
+      <w:lvlJc w:val="left"/>
+      <w:pPr>
+        <w:ind w:left="7189" w:hanging="360"/>
+      </w:pPr>
+      <w:rPr>
+        <w:rFonts w:ascii="Wingdings" w:hAnsi="Wingdings" w:hint="default"/>
+      </w:rPr>
+    </w:lvl>
+  </w:abstractNum>
+  <w:abstractNum w:abstractNumId="6">
     <w:nsid w:val="6E366680"/>
     <w:multiLevelType w:val="multilevel"/>
     <w:tmpl w:val="0C0A001F"/>
@@ -1512,7 +4336,19 @@
     <w:abstractNumId w:val="0"/>
   </w:num>
   <w:num w:numId="3">
+    <w:abstractNumId w:val="6"/>
+  </w:num>
+  <w:num w:numId="4">
+    <w:abstractNumId w:val="3"/>
+  </w:num>
+  <w:num w:numId="5">
+    <w:abstractNumId w:val="5"/>
+  </w:num>
+  <w:num w:numId="6">
     <w:abstractNumId w:val="2"/>
+  </w:num>
+  <w:num w:numId="7">
+    <w:abstractNumId w:val="4"/>
   </w:num>
 </w:numbering>
 </file>

</xml_diff>

<commit_message>
Memoria código , otra actualización
</commit_message>
<xml_diff>
--- a/memoria_codigo.docx
+++ b/memoria_codigo.docx
@@ -9337,6 +9337,1314 @@
         </w:rPr>
         <w:t>, por cada objeto que hay en el nivel.</w:t>
       </w:r>
+    </w:p>
+    <w:p>
+      <w:pPr>
+        <w:pStyle w:val="Prrafodelista"/>
+        <w:ind w:left="709"/>
+        <w:rPr>
+          <w:rFonts w:ascii="Arial" w:hAnsi="Arial" w:cs="Arial"/>
+          <w:sz w:val="20"/>
+          <w:szCs w:val="20"/>
+        </w:rPr>
+      </w:pPr>
+    </w:p>
+    <w:p>
+      <w:pPr>
+        <w:pStyle w:val="Prrafodelista"/>
+        <w:ind w:left="709"/>
+        <w:rPr>
+          <w:rFonts w:ascii="Arial" w:hAnsi="Arial" w:cs="Arial"/>
+          <w:sz w:val="20"/>
+          <w:szCs w:val="20"/>
+        </w:rPr>
+      </w:pPr>
+    </w:p>
+    <w:p>
+      <w:pPr>
+        <w:pStyle w:val="Prrafodelista"/>
+        <w:numPr>
+          <w:ilvl w:val="1"/>
+          <w:numId w:val="4"/>
+        </w:numPr>
+        <w:rPr>
+          <w:rFonts w:ascii="Arial" w:hAnsi="Arial" w:cs="Arial"/>
+          <w:sz w:val="24"/>
+          <w:szCs w:val="24"/>
+          <w:u w:val="single"/>
+        </w:rPr>
+      </w:pPr>
+      <w:proofErr w:type="spellStart"/>
+      <w:r>
+        <w:rPr>
+          <w:rFonts w:ascii="Arial" w:hAnsi="Arial" w:cs="Arial"/>
+          <w:sz w:val="24"/>
+          <w:szCs w:val="24"/>
+          <w:u w:val="single"/>
+        </w:rPr>
+        <w:t>game.level.tile</w:t>
+      </w:r>
+      <w:proofErr w:type="spellEnd"/>
+      <w:r>
+        <w:rPr>
+          <w:rFonts w:ascii="Arial" w:hAnsi="Arial" w:cs="Arial"/>
+          <w:sz w:val="24"/>
+          <w:szCs w:val="24"/>
+          <w:u w:val="single"/>
+        </w:rPr>
+        <w:t>.</w:t>
+      </w:r>
+    </w:p>
+    <w:p>
+      <w:pPr>
+        <w:pStyle w:val="Prrafodelista"/>
+        <w:ind w:left="792"/>
+        <w:rPr>
+          <w:rFonts w:ascii="Arial" w:hAnsi="Arial" w:cs="Arial"/>
+          <w:sz w:val="24"/>
+          <w:szCs w:val="24"/>
+          <w:u w:val="single"/>
+        </w:rPr>
+      </w:pPr>
+    </w:p>
+    <w:p>
+      <w:pPr>
+        <w:pStyle w:val="Prrafodelista"/>
+        <w:ind w:left="284"/>
+        <w:rPr>
+          <w:rFonts w:ascii="Arial" w:hAnsi="Arial" w:cs="Arial"/>
+          <w:sz w:val="20"/>
+          <w:szCs w:val="20"/>
+        </w:rPr>
+      </w:pPr>
+      <w:r>
+        <w:rPr>
+          <w:rFonts w:ascii="Arial" w:hAnsi="Arial" w:cs="Arial"/>
+          <w:sz w:val="20"/>
+          <w:szCs w:val="20"/>
+        </w:rPr>
+        <w:t>En este paquete se define como se trataran las tiles diferenciando entre dos tipos, la tile solida o la tile de aire. De esta manera podremos cargar en la solida el suelo y las colisiones. El paquete se compone de tres clase que definen los tiles.</w:t>
+      </w:r>
+    </w:p>
+    <w:p>
+      <w:pPr>
+        <w:pStyle w:val="Prrafodelista"/>
+        <w:ind w:left="1429"/>
+        <w:rPr>
+          <w:rFonts w:ascii="Courier New" w:hAnsi="Courier New" w:cs="Courier New"/>
+          <w:sz w:val="20"/>
+          <w:szCs w:val="20"/>
+        </w:rPr>
+      </w:pPr>
+    </w:p>
+    <w:p>
+      <w:pPr>
+        <w:pStyle w:val="Prrafodelista"/>
+        <w:numPr>
+          <w:ilvl w:val="2"/>
+          <w:numId w:val="4"/>
+        </w:numPr>
+        <w:rPr>
+          <w:rFonts w:ascii="Arial" w:hAnsi="Arial" w:cs="Arial"/>
+          <w:sz w:val="24"/>
+          <w:szCs w:val="24"/>
+          <w:u w:val="single"/>
+        </w:rPr>
+      </w:pPr>
+      <w:proofErr w:type="spellStart"/>
+      <w:r>
+        <w:rPr>
+          <w:rFonts w:ascii="Arial" w:hAnsi="Arial" w:cs="Arial"/>
+          <w:sz w:val="24"/>
+          <w:szCs w:val="24"/>
+          <w:u w:val="single"/>
+        </w:rPr>
+        <w:t>class</w:t>
+      </w:r>
+      <w:proofErr w:type="spellEnd"/>
+      <w:r>
+        <w:rPr>
+          <w:rFonts w:ascii="Arial" w:hAnsi="Arial" w:cs="Arial"/>
+          <w:sz w:val="24"/>
+          <w:szCs w:val="24"/>
+          <w:u w:val="single"/>
+        </w:rPr>
+        <w:t xml:space="preserve"> </w:t>
+      </w:r>
+      <w:r>
+        <w:rPr>
+          <w:rFonts w:ascii="Arial" w:hAnsi="Arial" w:cs="Arial"/>
+          <w:sz w:val="24"/>
+          <w:szCs w:val="24"/>
+          <w:u w:val="single"/>
+        </w:rPr>
+        <w:t>Tile</w:t>
+      </w:r>
+      <w:r>
+        <w:rPr>
+          <w:rFonts w:ascii="Arial" w:hAnsi="Arial" w:cs="Arial"/>
+          <w:sz w:val="24"/>
+          <w:szCs w:val="24"/>
+          <w:u w:val="single"/>
+        </w:rPr>
+        <w:t>:</w:t>
+      </w:r>
+    </w:p>
+    <w:p>
+      <w:pPr>
+        <w:ind w:left="709"/>
+        <w:rPr>
+          <w:rFonts w:ascii="Arial" w:hAnsi="Arial" w:cs="Arial"/>
+          <w:sz w:val="20"/>
+          <w:szCs w:val="20"/>
+        </w:rPr>
+      </w:pPr>
+      <w:r>
+        <w:rPr>
+          <w:rFonts w:ascii="Arial" w:hAnsi="Arial" w:cs="Arial"/>
+          <w:sz w:val="20"/>
+          <w:szCs w:val="20"/>
+        </w:rPr>
+        <w:t>Esta clase define el comportamiento y propiedades básicas que debe tener un Tile. A continuación se  muestran los atributos de la clase:</w:t>
+      </w:r>
+    </w:p>
+    <w:p>
+      <w:pPr>
+        <w:pStyle w:val="Prrafodelista"/>
+        <w:numPr>
+          <w:ilvl w:val="0"/>
+          <w:numId w:val="17"/>
+        </w:numPr>
+        <w:rPr>
+          <w:rFonts w:ascii="Arial" w:hAnsi="Arial" w:cs="Arial"/>
+          <w:sz w:val="20"/>
+          <w:szCs w:val="20"/>
+        </w:rPr>
+      </w:pPr>
+      <w:proofErr w:type="spellStart"/>
+      <w:r>
+        <w:rPr>
+          <w:rFonts w:ascii="Courier New" w:hAnsi="Courier New" w:cs="Courier New"/>
+          <w:sz w:val="20"/>
+          <w:szCs w:val="20"/>
+        </w:rPr>
+        <w:t>protected</w:t>
+      </w:r>
+      <w:proofErr w:type="spellEnd"/>
+      <w:r>
+        <w:rPr>
+          <w:rFonts w:ascii="Courier New" w:hAnsi="Courier New" w:cs="Courier New"/>
+          <w:sz w:val="20"/>
+          <w:szCs w:val="20"/>
+        </w:rPr>
+        <w:t xml:space="preserve"> </w:t>
+      </w:r>
+      <w:proofErr w:type="spellStart"/>
+      <w:r>
+        <w:rPr>
+          <w:rFonts w:ascii="Courier New" w:hAnsi="Courier New" w:cs="Courier New"/>
+          <w:sz w:val="20"/>
+          <w:szCs w:val="20"/>
+        </w:rPr>
+        <w:t>int</w:t>
+      </w:r>
+      <w:proofErr w:type="spellEnd"/>
+      <w:r>
+        <w:rPr>
+          <w:rFonts w:ascii="Courier New" w:hAnsi="Courier New" w:cs="Courier New"/>
+          <w:sz w:val="20"/>
+          <w:szCs w:val="20"/>
+        </w:rPr>
+        <w:t xml:space="preserve"> x: </w:t>
+      </w:r>
+      <w:r>
+        <w:rPr>
+          <w:rFonts w:ascii="Arial" w:hAnsi="Arial" w:cs="Arial"/>
+          <w:sz w:val="20"/>
+          <w:szCs w:val="20"/>
+        </w:rPr>
+        <w:t>Posición en el eje X.</w:t>
+      </w:r>
+    </w:p>
+    <w:p>
+      <w:pPr>
+        <w:pStyle w:val="Prrafodelista"/>
+        <w:numPr>
+          <w:ilvl w:val="0"/>
+          <w:numId w:val="17"/>
+        </w:numPr>
+        <w:rPr>
+          <w:rFonts w:ascii="Arial" w:hAnsi="Arial" w:cs="Arial"/>
+          <w:sz w:val="20"/>
+          <w:szCs w:val="20"/>
+        </w:rPr>
+      </w:pPr>
+      <w:proofErr w:type="spellStart"/>
+      <w:r>
+        <w:rPr>
+          <w:rFonts w:ascii="Courier New" w:hAnsi="Courier New" w:cs="Courier New"/>
+          <w:sz w:val="20"/>
+          <w:szCs w:val="20"/>
+        </w:rPr>
+        <w:t>protected</w:t>
+      </w:r>
+      <w:proofErr w:type="spellEnd"/>
+      <w:r>
+        <w:rPr>
+          <w:rFonts w:ascii="Courier New" w:hAnsi="Courier New" w:cs="Courier New"/>
+          <w:sz w:val="20"/>
+          <w:szCs w:val="20"/>
+        </w:rPr>
+        <w:t xml:space="preserve"> </w:t>
+      </w:r>
+      <w:proofErr w:type="spellStart"/>
+      <w:r>
+        <w:rPr>
+          <w:rFonts w:ascii="Courier New" w:hAnsi="Courier New" w:cs="Courier New"/>
+          <w:sz w:val="20"/>
+          <w:szCs w:val="20"/>
+        </w:rPr>
+        <w:t>int</w:t>
+      </w:r>
+      <w:proofErr w:type="spellEnd"/>
+      <w:r>
+        <w:rPr>
+          <w:rFonts w:ascii="Courier New" w:hAnsi="Courier New" w:cs="Courier New"/>
+          <w:sz w:val="20"/>
+          <w:szCs w:val="20"/>
+        </w:rPr>
+        <w:t xml:space="preserve"> y</w:t>
+      </w:r>
+      <w:r>
+        <w:rPr>
+          <w:rFonts w:ascii="Courier New" w:hAnsi="Courier New" w:cs="Courier New"/>
+          <w:sz w:val="20"/>
+          <w:szCs w:val="20"/>
+        </w:rPr>
+        <w:t xml:space="preserve">: </w:t>
+      </w:r>
+      <w:r>
+        <w:rPr>
+          <w:rFonts w:ascii="Arial" w:hAnsi="Arial" w:cs="Arial"/>
+          <w:sz w:val="20"/>
+          <w:szCs w:val="20"/>
+        </w:rPr>
+        <w:t>Posición</w:t>
+      </w:r>
+      <w:r>
+        <w:rPr>
+          <w:rFonts w:ascii="Arial" w:hAnsi="Arial" w:cs="Arial"/>
+          <w:sz w:val="20"/>
+          <w:szCs w:val="20"/>
+        </w:rPr>
+        <w:t xml:space="preserve"> en el eje Y.</w:t>
+      </w:r>
+    </w:p>
+    <w:p>
+      <w:pPr>
+        <w:pStyle w:val="Prrafodelista"/>
+        <w:numPr>
+          <w:ilvl w:val="0"/>
+          <w:numId w:val="17"/>
+        </w:numPr>
+        <w:rPr>
+          <w:rFonts w:ascii="Arial" w:hAnsi="Arial" w:cs="Arial"/>
+          <w:sz w:val="20"/>
+          <w:szCs w:val="20"/>
+        </w:rPr>
+      </w:pPr>
+      <w:proofErr w:type="spellStart"/>
+      <w:r>
+        <w:rPr>
+          <w:rFonts w:ascii="Courier New" w:hAnsi="Courier New" w:cs="Courier New"/>
+          <w:sz w:val="20"/>
+          <w:szCs w:val="20"/>
+        </w:rPr>
+        <w:t>protected</w:t>
+      </w:r>
+      <w:proofErr w:type="spellEnd"/>
+      <w:r>
+        <w:rPr>
+          <w:rFonts w:ascii="Courier New" w:hAnsi="Courier New" w:cs="Courier New"/>
+          <w:sz w:val="20"/>
+          <w:szCs w:val="20"/>
+        </w:rPr>
+        <w:t xml:space="preserve"> </w:t>
+      </w:r>
+      <w:proofErr w:type="spellStart"/>
+      <w:r>
+        <w:rPr>
+          <w:rFonts w:ascii="Courier New" w:hAnsi="Courier New" w:cs="Courier New"/>
+          <w:sz w:val="20"/>
+          <w:szCs w:val="20"/>
+        </w:rPr>
+        <w:t>BoundingShape</w:t>
+      </w:r>
+      <w:proofErr w:type="spellEnd"/>
+      <w:r>
+        <w:rPr>
+          <w:rFonts w:ascii="Courier New" w:hAnsi="Courier New" w:cs="Courier New"/>
+          <w:sz w:val="20"/>
+          <w:szCs w:val="20"/>
+        </w:rPr>
+        <w:t xml:space="preserve"> </w:t>
+      </w:r>
+      <w:proofErr w:type="spellStart"/>
+      <w:r>
+        <w:rPr>
+          <w:rFonts w:ascii="Courier New" w:hAnsi="Courier New" w:cs="Courier New"/>
+          <w:sz w:val="20"/>
+          <w:szCs w:val="20"/>
+        </w:rPr>
+        <w:t>boundingShape</w:t>
+      </w:r>
+      <w:proofErr w:type="spellEnd"/>
+      <w:r>
+        <w:rPr>
+          <w:rFonts w:ascii="Courier New" w:hAnsi="Courier New" w:cs="Courier New"/>
+          <w:sz w:val="20"/>
+          <w:szCs w:val="20"/>
+        </w:rPr>
+        <w:t xml:space="preserve">: </w:t>
+      </w:r>
+      <w:r>
+        <w:rPr>
+          <w:rFonts w:ascii="Arial" w:hAnsi="Arial" w:cs="Arial"/>
+          <w:sz w:val="20"/>
+          <w:szCs w:val="20"/>
+        </w:rPr>
+        <w:t>Atributo para añadir las colisiones.</w:t>
+      </w:r>
+    </w:p>
+    <w:p>
+      <w:pPr>
+        <w:ind w:left="709"/>
+        <w:rPr>
+          <w:rFonts w:ascii="Arial" w:hAnsi="Arial" w:cs="Arial"/>
+          <w:sz w:val="20"/>
+          <w:szCs w:val="20"/>
+        </w:rPr>
+      </w:pPr>
+      <w:r>
+        <w:rPr>
+          <w:rFonts w:ascii="Arial" w:hAnsi="Arial" w:cs="Arial"/>
+          <w:sz w:val="20"/>
+          <w:szCs w:val="20"/>
+        </w:rPr>
+        <w:t>Sus métodos son:</w:t>
+      </w:r>
+    </w:p>
+    <w:p>
+      <w:pPr>
+        <w:pStyle w:val="Prrafodelista"/>
+        <w:numPr>
+          <w:ilvl w:val="0"/>
+          <w:numId w:val="18"/>
+        </w:numPr>
+        <w:rPr>
+          <w:rFonts w:ascii="Arial" w:hAnsi="Arial" w:cs="Arial"/>
+          <w:sz w:val="20"/>
+          <w:szCs w:val="20"/>
+        </w:rPr>
+      </w:pPr>
+      <w:proofErr w:type="spellStart"/>
+      <w:r>
+        <w:rPr>
+          <w:rFonts w:ascii="Courier New" w:hAnsi="Courier New" w:cs="Courier New"/>
+          <w:sz w:val="20"/>
+          <w:szCs w:val="20"/>
+        </w:rPr>
+        <w:t>public</w:t>
+      </w:r>
+      <w:proofErr w:type="spellEnd"/>
+      <w:r>
+        <w:rPr>
+          <w:rFonts w:ascii="Courier New" w:hAnsi="Courier New" w:cs="Courier New"/>
+          <w:sz w:val="20"/>
+          <w:szCs w:val="20"/>
+        </w:rPr>
+        <w:t xml:space="preserve"> Tile(</w:t>
+      </w:r>
+      <w:proofErr w:type="spellStart"/>
+      <w:r>
+        <w:rPr>
+          <w:rFonts w:ascii="Courier New" w:hAnsi="Courier New" w:cs="Courier New"/>
+          <w:sz w:val="20"/>
+          <w:szCs w:val="20"/>
+        </w:rPr>
+        <w:t>int</w:t>
+      </w:r>
+      <w:proofErr w:type="spellEnd"/>
+      <w:r>
+        <w:rPr>
+          <w:rFonts w:ascii="Courier New" w:hAnsi="Courier New" w:cs="Courier New"/>
+          <w:sz w:val="20"/>
+          <w:szCs w:val="20"/>
+        </w:rPr>
+        <w:t xml:space="preserve"> x, </w:t>
+      </w:r>
+      <w:proofErr w:type="spellStart"/>
+      <w:r>
+        <w:rPr>
+          <w:rFonts w:ascii="Courier New" w:hAnsi="Courier New" w:cs="Courier New"/>
+          <w:sz w:val="20"/>
+          <w:szCs w:val="20"/>
+        </w:rPr>
+        <w:t>int</w:t>
+      </w:r>
+      <w:proofErr w:type="spellEnd"/>
+      <w:r>
+        <w:rPr>
+          <w:rFonts w:ascii="Courier New" w:hAnsi="Courier New" w:cs="Courier New"/>
+          <w:sz w:val="20"/>
+          <w:szCs w:val="20"/>
+        </w:rPr>
+        <w:t xml:space="preserve"> y): </w:t>
+      </w:r>
+      <w:r>
+        <w:rPr>
+          <w:rFonts w:ascii="Arial" w:hAnsi="Arial" w:cs="Arial"/>
+          <w:sz w:val="20"/>
+          <w:szCs w:val="20"/>
+        </w:rPr>
+        <w:t>Constructor de la clase.</w:t>
+      </w:r>
+    </w:p>
+    <w:p>
+      <w:pPr>
+        <w:pStyle w:val="Prrafodelista"/>
+        <w:numPr>
+          <w:ilvl w:val="0"/>
+          <w:numId w:val="18"/>
+        </w:numPr>
+        <w:rPr>
+          <w:rFonts w:ascii="Arial" w:hAnsi="Arial" w:cs="Arial"/>
+          <w:sz w:val="20"/>
+          <w:szCs w:val="20"/>
+        </w:rPr>
+      </w:pPr>
+      <w:proofErr w:type="spellStart"/>
+      <w:r>
+        <w:rPr>
+          <w:rFonts w:ascii="Courier New" w:hAnsi="Courier New" w:cs="Courier New"/>
+          <w:sz w:val="20"/>
+          <w:szCs w:val="20"/>
+        </w:rPr>
+        <w:t>public</w:t>
+      </w:r>
+      <w:proofErr w:type="spellEnd"/>
+      <w:r>
+        <w:rPr>
+          <w:rFonts w:ascii="Courier New" w:hAnsi="Courier New" w:cs="Courier New"/>
+          <w:sz w:val="20"/>
+          <w:szCs w:val="20"/>
+        </w:rPr>
+        <w:t xml:space="preserve"> </w:t>
+      </w:r>
+      <w:proofErr w:type="spellStart"/>
+      <w:r>
+        <w:rPr>
+          <w:rFonts w:ascii="Courier New" w:hAnsi="Courier New" w:cs="Courier New"/>
+          <w:sz w:val="20"/>
+          <w:szCs w:val="20"/>
+        </w:rPr>
+        <w:t>int</w:t>
+      </w:r>
+      <w:proofErr w:type="spellEnd"/>
+      <w:r>
+        <w:rPr>
+          <w:rFonts w:ascii="Courier New" w:hAnsi="Courier New" w:cs="Courier New"/>
+          <w:sz w:val="20"/>
+          <w:szCs w:val="20"/>
+        </w:rPr>
+        <w:t xml:space="preserve"> </w:t>
+      </w:r>
+      <w:proofErr w:type="spellStart"/>
+      <w:r>
+        <w:rPr>
+          <w:rFonts w:ascii="Courier New" w:hAnsi="Courier New" w:cs="Courier New"/>
+          <w:sz w:val="20"/>
+          <w:szCs w:val="20"/>
+        </w:rPr>
+        <w:t>getX</w:t>
+      </w:r>
+      <w:proofErr w:type="spellEnd"/>
+      <w:r>
+        <w:rPr>
+          <w:rFonts w:ascii="Courier New" w:hAnsi="Courier New" w:cs="Courier New"/>
+          <w:sz w:val="20"/>
+          <w:szCs w:val="20"/>
+        </w:rPr>
+        <w:t xml:space="preserve">(): </w:t>
+      </w:r>
+      <w:r>
+        <w:rPr>
+          <w:rFonts w:ascii="Arial" w:hAnsi="Arial" w:cs="Arial"/>
+          <w:sz w:val="20"/>
+          <w:szCs w:val="20"/>
+        </w:rPr>
+        <w:t>Devuelve la posición del eje X.</w:t>
+      </w:r>
+    </w:p>
+    <w:p>
+      <w:pPr>
+        <w:pStyle w:val="Prrafodelista"/>
+        <w:numPr>
+          <w:ilvl w:val="0"/>
+          <w:numId w:val="18"/>
+        </w:numPr>
+        <w:rPr>
+          <w:rFonts w:ascii="Arial" w:hAnsi="Arial" w:cs="Arial"/>
+          <w:sz w:val="20"/>
+          <w:szCs w:val="20"/>
+        </w:rPr>
+      </w:pPr>
+      <w:proofErr w:type="spellStart"/>
+      <w:r>
+        <w:rPr>
+          <w:rFonts w:ascii="Courier New" w:hAnsi="Courier New" w:cs="Courier New"/>
+          <w:sz w:val="20"/>
+          <w:szCs w:val="20"/>
+        </w:rPr>
+        <w:t>public</w:t>
+      </w:r>
+      <w:proofErr w:type="spellEnd"/>
+      <w:r>
+        <w:rPr>
+          <w:rFonts w:ascii="Courier New" w:hAnsi="Courier New" w:cs="Courier New"/>
+          <w:sz w:val="20"/>
+          <w:szCs w:val="20"/>
+        </w:rPr>
+        <w:t xml:space="preserve"> </w:t>
+      </w:r>
+      <w:proofErr w:type="spellStart"/>
+      <w:r>
+        <w:rPr>
+          <w:rFonts w:ascii="Courier New" w:hAnsi="Courier New" w:cs="Courier New"/>
+          <w:sz w:val="20"/>
+          <w:szCs w:val="20"/>
+        </w:rPr>
+        <w:t>int</w:t>
+      </w:r>
+      <w:proofErr w:type="spellEnd"/>
+      <w:r>
+        <w:rPr>
+          <w:rFonts w:ascii="Courier New" w:hAnsi="Courier New" w:cs="Courier New"/>
+          <w:sz w:val="20"/>
+          <w:szCs w:val="20"/>
+        </w:rPr>
+        <w:t xml:space="preserve"> </w:t>
+      </w:r>
+      <w:proofErr w:type="spellStart"/>
+      <w:r>
+        <w:rPr>
+          <w:rFonts w:ascii="Courier New" w:hAnsi="Courier New" w:cs="Courier New"/>
+          <w:sz w:val="20"/>
+          <w:szCs w:val="20"/>
+        </w:rPr>
+        <w:t>getY</w:t>
+      </w:r>
+      <w:proofErr w:type="spellEnd"/>
+      <w:r>
+        <w:rPr>
+          <w:rFonts w:ascii="Courier New" w:hAnsi="Courier New" w:cs="Courier New"/>
+          <w:sz w:val="20"/>
+          <w:szCs w:val="20"/>
+        </w:rPr>
+        <w:t xml:space="preserve">(): </w:t>
+      </w:r>
+      <w:r>
+        <w:rPr>
+          <w:rFonts w:ascii="Arial" w:hAnsi="Arial" w:cs="Arial"/>
+          <w:sz w:val="20"/>
+          <w:szCs w:val="20"/>
+        </w:rPr>
+        <w:t>Devuelve la posición del eje Y.</w:t>
+      </w:r>
+    </w:p>
+    <w:p>
+      <w:pPr>
+        <w:pStyle w:val="Prrafodelista"/>
+        <w:numPr>
+          <w:ilvl w:val="0"/>
+          <w:numId w:val="18"/>
+        </w:numPr>
+        <w:rPr>
+          <w:rFonts w:ascii="Arial" w:hAnsi="Arial" w:cs="Arial"/>
+          <w:sz w:val="20"/>
+          <w:szCs w:val="20"/>
+          <w:lang w:val="en-US"/>
+        </w:rPr>
+      </w:pPr>
+      <w:proofErr w:type="spellStart"/>
+      <w:r>
+        <w:rPr>
+          <w:rFonts w:ascii="Courier New" w:hAnsi="Courier New" w:cs="Courier New"/>
+          <w:sz w:val="20"/>
+          <w:szCs w:val="20"/>
+        </w:rPr>
+        <w:t>public</w:t>
+      </w:r>
+      <w:proofErr w:type="spellEnd"/>
+      <w:r>
+        <w:rPr>
+          <w:rFonts w:ascii="Courier New" w:hAnsi="Courier New" w:cs="Courier New"/>
+          <w:sz w:val="20"/>
+          <w:szCs w:val="20"/>
+        </w:rPr>
+        <w:t xml:space="preserve"> </w:t>
+      </w:r>
+      <w:proofErr w:type="spellStart"/>
+      <w:r>
+        <w:rPr>
+          <w:rFonts w:ascii="Courier New" w:hAnsi="Courier New" w:cs="Courier New"/>
+          <w:sz w:val="20"/>
+          <w:szCs w:val="20"/>
+        </w:rPr>
+        <w:t>BoundingShape</w:t>
+      </w:r>
+      <w:proofErr w:type="spellEnd"/>
+      <w:r>
+        <w:rPr>
+          <w:rFonts w:ascii="Courier New" w:hAnsi="Courier New" w:cs="Courier New"/>
+          <w:sz w:val="20"/>
+          <w:szCs w:val="20"/>
+        </w:rPr>
+        <w:t xml:space="preserve"> </w:t>
+      </w:r>
+      <w:proofErr w:type="spellStart"/>
+      <w:r>
+        <w:rPr>
+          <w:rFonts w:ascii="Courier New" w:hAnsi="Courier New" w:cs="Courier New"/>
+          <w:sz w:val="20"/>
+          <w:szCs w:val="20"/>
+        </w:rPr>
+        <w:t>getBoundingShape</w:t>
+      </w:r>
+      <w:proofErr w:type="spellEnd"/>
+      <w:r>
+        <w:rPr>
+          <w:rFonts w:ascii="Courier New" w:hAnsi="Courier New" w:cs="Courier New"/>
+          <w:sz w:val="20"/>
+          <w:szCs w:val="20"/>
+        </w:rPr>
+        <w:t xml:space="preserve">(): </w:t>
+      </w:r>
+      <w:r>
+        <w:rPr>
+          <w:rFonts w:ascii="Arial" w:hAnsi="Arial" w:cs="Arial"/>
+          <w:sz w:val="20"/>
+          <w:szCs w:val="20"/>
+        </w:rPr>
+        <w:t>Devuelve el atributo de colisiones.</w:t>
+      </w:r>
+    </w:p>
+    <w:p>
+      <w:pPr>
+        <w:rPr>
+          <w:rFonts w:ascii="Arial" w:hAnsi="Arial" w:cs="Arial"/>
+          <w:sz w:val="20"/>
+          <w:szCs w:val="20"/>
+          <w:lang w:val="en-US"/>
+        </w:rPr>
+      </w:pPr>
+      <w:r>
+        <w:rPr>
+          <w:rFonts w:ascii="Arial" w:hAnsi="Arial" w:cs="Arial"/>
+          <w:sz w:val="20"/>
+          <w:szCs w:val="20"/>
+          <w:lang w:val="en-US"/>
+        </w:rPr>
+        <w:br w:type="page"/>
+      </w:r>
+    </w:p>
+    <w:p>
+      <w:pPr>
+        <w:ind w:left="709"/>
+        <w:rPr>
+          <w:rFonts w:ascii="Arial" w:hAnsi="Arial" w:cs="Arial"/>
+          <w:sz w:val="20"/>
+          <w:szCs w:val="20"/>
+          <w:lang w:val="en-US"/>
+        </w:rPr>
+      </w:pPr>
+    </w:p>
+    <w:p>
+      <w:pPr>
+        <w:pStyle w:val="Prrafodelista"/>
+        <w:numPr>
+          <w:ilvl w:val="2"/>
+          <w:numId w:val="4"/>
+        </w:numPr>
+        <w:rPr>
+          <w:rFonts w:ascii="Arial" w:hAnsi="Arial" w:cs="Arial"/>
+          <w:sz w:val="24"/>
+          <w:szCs w:val="24"/>
+          <w:u w:val="single"/>
+        </w:rPr>
+      </w:pPr>
+      <w:proofErr w:type="spellStart"/>
+      <w:r>
+        <w:rPr>
+          <w:rFonts w:ascii="Arial" w:hAnsi="Arial" w:cs="Arial"/>
+          <w:sz w:val="24"/>
+          <w:szCs w:val="24"/>
+          <w:u w:val="single"/>
+        </w:rPr>
+        <w:t>class</w:t>
+      </w:r>
+      <w:proofErr w:type="spellEnd"/>
+      <w:r>
+        <w:rPr>
+          <w:rFonts w:ascii="Arial" w:hAnsi="Arial" w:cs="Arial"/>
+          <w:sz w:val="24"/>
+          <w:szCs w:val="24"/>
+          <w:u w:val="single"/>
+        </w:rPr>
+        <w:t xml:space="preserve"> </w:t>
+      </w:r>
+      <w:proofErr w:type="spellStart"/>
+      <w:r>
+        <w:rPr>
+          <w:rFonts w:ascii="Arial" w:hAnsi="Arial" w:cs="Arial"/>
+          <w:sz w:val="24"/>
+          <w:szCs w:val="24"/>
+          <w:u w:val="single"/>
+        </w:rPr>
+        <w:t>SolidTile</w:t>
+      </w:r>
+      <w:proofErr w:type="spellEnd"/>
+      <w:r>
+        <w:rPr>
+          <w:rFonts w:ascii="Arial" w:hAnsi="Arial" w:cs="Arial"/>
+          <w:sz w:val="24"/>
+          <w:szCs w:val="24"/>
+          <w:u w:val="single"/>
+        </w:rPr>
+        <w:t>:</w:t>
+      </w:r>
+    </w:p>
+    <w:p>
+      <w:pPr>
+        <w:pStyle w:val="Prrafodelista"/>
+        <w:ind w:left="709"/>
+        <w:rPr>
+          <w:rFonts w:ascii="Arial" w:hAnsi="Arial" w:cs="Arial"/>
+          <w:sz w:val="24"/>
+          <w:szCs w:val="24"/>
+          <w:u w:val="single"/>
+        </w:rPr>
+      </w:pPr>
+    </w:p>
+    <w:p>
+      <w:pPr>
+        <w:pStyle w:val="Prrafodelista"/>
+        <w:ind w:left="709"/>
+        <w:rPr>
+          <w:rFonts w:ascii="Arial" w:hAnsi="Arial" w:cs="Arial"/>
+          <w:sz w:val="20"/>
+          <w:szCs w:val="20"/>
+        </w:rPr>
+      </w:pPr>
+      <w:r>
+        <w:rPr>
+          <w:rFonts w:ascii="Arial" w:hAnsi="Arial" w:cs="Arial"/>
+          <w:sz w:val="20"/>
+          <w:szCs w:val="20"/>
+        </w:rPr>
+        <w:t>Esta clase extiende de la cl</w:t>
+      </w:r>
+      <w:r>
+        <w:rPr>
+          <w:rFonts w:ascii="Arial" w:hAnsi="Arial" w:cs="Arial"/>
+          <w:sz w:val="20"/>
+          <w:szCs w:val="20"/>
+        </w:rPr>
+        <w:t>as</w:t>
+      </w:r>
+      <w:r>
+        <w:rPr>
+          <w:rFonts w:ascii="Arial" w:hAnsi="Arial" w:cs="Arial"/>
+          <w:sz w:val="20"/>
+          <w:szCs w:val="20"/>
+        </w:rPr>
+        <w:t xml:space="preserve">e Tile, heredando todos sus </w:t>
+      </w:r>
+      <w:r>
+        <w:rPr>
+          <w:rFonts w:ascii="Arial" w:hAnsi="Arial" w:cs="Arial"/>
+          <w:sz w:val="20"/>
+          <w:szCs w:val="20"/>
+        </w:rPr>
+        <w:t>métodos</w:t>
+      </w:r>
+      <w:r>
+        <w:rPr>
+          <w:rFonts w:ascii="Arial" w:hAnsi="Arial" w:cs="Arial"/>
+          <w:sz w:val="20"/>
+          <w:szCs w:val="20"/>
+        </w:rPr>
+        <w:t xml:space="preserve">. En esta clase se le asigna el </w:t>
+      </w:r>
+      <w:r>
+        <w:rPr>
+          <w:rFonts w:ascii="Arial" w:hAnsi="Arial" w:cs="Arial"/>
+          <w:sz w:val="20"/>
+          <w:szCs w:val="20"/>
+        </w:rPr>
+        <w:t>rectángulo</w:t>
+      </w:r>
+      <w:r>
+        <w:rPr>
+          <w:rFonts w:ascii="Arial" w:hAnsi="Arial" w:cs="Arial"/>
+          <w:sz w:val="20"/>
+          <w:szCs w:val="20"/>
+        </w:rPr>
+        <w:t xml:space="preserve"> de colisiones con un tamaño </w:t>
+      </w:r>
+      <w:r>
+        <w:rPr>
+          <w:rFonts w:ascii="Arial" w:hAnsi="Arial" w:cs="Arial"/>
+          <w:sz w:val="20"/>
+          <w:szCs w:val="20"/>
+        </w:rPr>
+        <w:t>especifico</w:t>
+      </w:r>
+      <w:r>
+        <w:rPr>
+          <w:rFonts w:ascii="Arial" w:hAnsi="Arial" w:cs="Arial"/>
+          <w:sz w:val="20"/>
+          <w:szCs w:val="20"/>
+        </w:rPr>
+        <w:t>.</w:t>
+      </w:r>
+    </w:p>
+    <w:p>
+      <w:pPr>
+        <w:pStyle w:val="Prrafodelista"/>
+        <w:ind w:left="709"/>
+        <w:rPr>
+          <w:rFonts w:ascii="Arial" w:hAnsi="Arial" w:cs="Arial"/>
+          <w:sz w:val="20"/>
+          <w:szCs w:val="20"/>
+        </w:rPr>
+      </w:pPr>
+      <w:r>
+        <w:rPr>
+          <w:rFonts w:ascii="Arial" w:hAnsi="Arial" w:cs="Arial"/>
+          <w:sz w:val="20"/>
+          <w:szCs w:val="20"/>
+        </w:rPr>
+        <w:t xml:space="preserve">Tiene un </w:t>
+      </w:r>
+      <w:r>
+        <w:rPr>
+          <w:rFonts w:ascii="Arial" w:hAnsi="Arial" w:cs="Arial"/>
+          <w:sz w:val="20"/>
+          <w:szCs w:val="20"/>
+        </w:rPr>
+        <w:t>único</w:t>
+      </w:r>
+      <w:r>
+        <w:rPr>
+          <w:rFonts w:ascii="Arial" w:hAnsi="Arial" w:cs="Arial"/>
+          <w:sz w:val="20"/>
+          <w:szCs w:val="20"/>
+        </w:rPr>
+        <w:t xml:space="preserve"> </w:t>
+      </w:r>
+      <w:r>
+        <w:rPr>
+          <w:rFonts w:ascii="Arial" w:hAnsi="Arial" w:cs="Arial"/>
+          <w:sz w:val="20"/>
+          <w:szCs w:val="20"/>
+        </w:rPr>
+        <w:t>método</w:t>
+      </w:r>
+      <w:r>
+        <w:rPr>
+          <w:rFonts w:ascii="Arial" w:hAnsi="Arial" w:cs="Arial"/>
+          <w:sz w:val="20"/>
+          <w:szCs w:val="20"/>
+        </w:rPr>
+        <w:t xml:space="preserve">, y es el </w:t>
+      </w:r>
+      <w:r>
+        <w:rPr>
+          <w:rFonts w:ascii="Arial" w:hAnsi="Arial" w:cs="Arial"/>
+          <w:sz w:val="20"/>
+          <w:szCs w:val="20"/>
+        </w:rPr>
+        <w:t>constructor</w:t>
+      </w:r>
+      <w:r>
+        <w:rPr>
+          <w:rFonts w:ascii="Arial" w:hAnsi="Arial" w:cs="Arial"/>
+          <w:sz w:val="20"/>
+          <w:szCs w:val="20"/>
+        </w:rPr>
+        <w:t>:</w:t>
+      </w:r>
+    </w:p>
+    <w:p>
+      <w:pPr>
+        <w:pStyle w:val="Prrafodelista"/>
+        <w:numPr>
+          <w:ilvl w:val="0"/>
+          <w:numId w:val="19"/>
+        </w:numPr>
+        <w:rPr>
+          <w:rFonts w:ascii="Arial" w:hAnsi="Arial" w:cs="Arial"/>
+          <w:sz w:val="20"/>
+          <w:szCs w:val="20"/>
+        </w:rPr>
+      </w:pPr>
+      <w:proofErr w:type="spellStart"/>
+      <w:r>
+        <w:rPr>
+          <w:rFonts w:ascii="Courier New" w:hAnsi="Courier New" w:cs="Courier New"/>
+          <w:sz w:val="20"/>
+          <w:szCs w:val="20"/>
+        </w:rPr>
+        <w:t>public</w:t>
+      </w:r>
+      <w:proofErr w:type="spellEnd"/>
+      <w:r>
+        <w:rPr>
+          <w:rFonts w:ascii="Courier New" w:hAnsi="Courier New" w:cs="Courier New"/>
+          <w:sz w:val="20"/>
+          <w:szCs w:val="20"/>
+        </w:rPr>
+        <w:t xml:space="preserve"> </w:t>
+      </w:r>
+      <w:proofErr w:type="spellStart"/>
+      <w:r>
+        <w:rPr>
+          <w:rFonts w:ascii="Courier New" w:hAnsi="Courier New" w:cs="Courier New"/>
+          <w:sz w:val="20"/>
+          <w:szCs w:val="20"/>
+        </w:rPr>
+        <w:t>SolidTile</w:t>
+      </w:r>
+      <w:proofErr w:type="spellEnd"/>
+      <w:r>
+        <w:rPr>
+          <w:rFonts w:ascii="Courier New" w:hAnsi="Courier New" w:cs="Courier New"/>
+          <w:sz w:val="20"/>
+          <w:szCs w:val="20"/>
+        </w:rPr>
+        <w:t>(</w:t>
+      </w:r>
+      <w:proofErr w:type="spellStart"/>
+      <w:r>
+        <w:rPr>
+          <w:rFonts w:ascii="Courier New" w:hAnsi="Courier New" w:cs="Courier New"/>
+          <w:sz w:val="20"/>
+          <w:szCs w:val="20"/>
+        </w:rPr>
+        <w:t>int</w:t>
+      </w:r>
+      <w:proofErr w:type="spellEnd"/>
+      <w:r>
+        <w:rPr>
+          <w:rFonts w:ascii="Courier New" w:hAnsi="Courier New" w:cs="Courier New"/>
+          <w:sz w:val="20"/>
+          <w:szCs w:val="20"/>
+        </w:rPr>
+        <w:t xml:space="preserve"> x, </w:t>
+      </w:r>
+      <w:proofErr w:type="spellStart"/>
+      <w:r>
+        <w:rPr>
+          <w:rFonts w:ascii="Courier New" w:hAnsi="Courier New" w:cs="Courier New"/>
+          <w:sz w:val="20"/>
+          <w:szCs w:val="20"/>
+        </w:rPr>
+        <w:t>int</w:t>
+      </w:r>
+      <w:proofErr w:type="spellEnd"/>
+      <w:r>
+        <w:rPr>
+          <w:rFonts w:ascii="Courier New" w:hAnsi="Courier New" w:cs="Courier New"/>
+          <w:sz w:val="20"/>
+          <w:szCs w:val="20"/>
+        </w:rPr>
+        <w:t xml:space="preserve"> y): </w:t>
+      </w:r>
+      <w:r>
+        <w:rPr>
+          <w:rFonts w:ascii="Arial" w:hAnsi="Arial" w:cs="Arial"/>
+          <w:sz w:val="20"/>
+          <w:szCs w:val="20"/>
+        </w:rPr>
+        <w:t>D</w:t>
+      </w:r>
+      <w:r>
+        <w:rPr>
+          <w:rFonts w:ascii="Arial" w:hAnsi="Arial" w:cs="Arial"/>
+          <w:sz w:val="20"/>
+          <w:szCs w:val="20"/>
+        </w:rPr>
+        <w:t>efine un nuevo re</w:t>
+      </w:r>
+      <w:r>
+        <w:rPr>
+          <w:rFonts w:ascii="Arial" w:hAnsi="Arial" w:cs="Arial"/>
+          <w:sz w:val="20"/>
+          <w:szCs w:val="20"/>
+        </w:rPr>
+        <w:t>ctángulo de colisiones con las características que necesitamos para nuestro juego.</w:t>
+      </w:r>
+    </w:p>
+    <w:p>
+      <w:pPr>
+        <w:pStyle w:val="Prrafodelista"/>
+        <w:ind w:left="709"/>
+        <w:rPr>
+          <w:rFonts w:ascii="Arial" w:hAnsi="Arial" w:cs="Arial"/>
+          <w:sz w:val="20"/>
+          <w:szCs w:val="20"/>
+        </w:rPr>
+      </w:pPr>
+    </w:p>
+    <w:p>
+      <w:pPr>
+        <w:pStyle w:val="Prrafodelista"/>
+        <w:numPr>
+          <w:ilvl w:val="2"/>
+          <w:numId w:val="4"/>
+        </w:numPr>
+        <w:rPr>
+          <w:rFonts w:ascii="Arial" w:hAnsi="Arial" w:cs="Arial"/>
+          <w:sz w:val="24"/>
+          <w:szCs w:val="24"/>
+          <w:u w:val="single"/>
+        </w:rPr>
+      </w:pPr>
+      <w:proofErr w:type="spellStart"/>
+      <w:r>
+        <w:rPr>
+          <w:rFonts w:ascii="Arial" w:hAnsi="Arial" w:cs="Arial"/>
+          <w:sz w:val="24"/>
+          <w:szCs w:val="24"/>
+          <w:u w:val="single"/>
+        </w:rPr>
+        <w:t>class</w:t>
+      </w:r>
+      <w:proofErr w:type="spellEnd"/>
+      <w:r>
+        <w:rPr>
+          <w:rFonts w:ascii="Arial" w:hAnsi="Arial" w:cs="Arial"/>
+          <w:sz w:val="24"/>
+          <w:szCs w:val="24"/>
+          <w:u w:val="single"/>
+        </w:rPr>
+        <w:t xml:space="preserve"> </w:t>
+      </w:r>
+      <w:proofErr w:type="spellStart"/>
+      <w:r>
+        <w:rPr>
+          <w:rFonts w:ascii="Arial" w:hAnsi="Arial" w:cs="Arial"/>
+          <w:sz w:val="24"/>
+          <w:szCs w:val="24"/>
+          <w:u w:val="single"/>
+        </w:rPr>
+        <w:t>AirTile</w:t>
+      </w:r>
+      <w:proofErr w:type="spellEnd"/>
+      <w:r>
+        <w:rPr>
+          <w:rFonts w:ascii="Arial" w:hAnsi="Arial" w:cs="Arial"/>
+          <w:sz w:val="24"/>
+          <w:szCs w:val="24"/>
+          <w:u w:val="single"/>
+        </w:rPr>
+        <w:t>:</w:t>
+      </w:r>
+    </w:p>
+    <w:p>
+      <w:pPr>
+        <w:pStyle w:val="Prrafodelista"/>
+        <w:ind w:left="709"/>
+        <w:rPr>
+          <w:rFonts w:ascii="Arial" w:hAnsi="Arial" w:cs="Arial"/>
+          <w:sz w:val="20"/>
+          <w:szCs w:val="20"/>
+        </w:rPr>
+      </w:pPr>
+    </w:p>
+    <w:p>
+      <w:pPr>
+        <w:pStyle w:val="Prrafodelista"/>
+        <w:ind w:left="709"/>
+        <w:rPr>
+          <w:rFonts w:ascii="Arial" w:hAnsi="Arial" w:cs="Arial"/>
+          <w:sz w:val="20"/>
+          <w:szCs w:val="20"/>
+        </w:rPr>
+      </w:pPr>
+      <w:r>
+        <w:rPr>
+          <w:rFonts w:ascii="Arial" w:hAnsi="Arial" w:cs="Arial"/>
+          <w:sz w:val="20"/>
+          <w:szCs w:val="20"/>
+        </w:rPr>
+        <w:t xml:space="preserve">Esta clase extiende de la clase Tile heredando todos sus métodos. No implementa ningún método, solo sirve para crear un nuevo tipo de Tile llamado </w:t>
+      </w:r>
+      <w:proofErr w:type="spellStart"/>
+      <w:r>
+        <w:rPr>
+          <w:rFonts w:ascii="Arial" w:hAnsi="Arial" w:cs="Arial"/>
+          <w:sz w:val="20"/>
+          <w:szCs w:val="20"/>
+        </w:rPr>
+        <w:t>AirTile</w:t>
+      </w:r>
+      <w:proofErr w:type="spellEnd"/>
+      <w:r>
+        <w:rPr>
+          <w:rFonts w:ascii="Arial" w:hAnsi="Arial" w:cs="Arial"/>
+          <w:sz w:val="20"/>
+          <w:szCs w:val="20"/>
+        </w:rPr>
+        <w:t>, para definir una tile sin colisione. Su constructor es el siguiente:</w:t>
+      </w:r>
+    </w:p>
+    <w:p>
+      <w:pPr>
+        <w:pStyle w:val="Prrafodelista"/>
+        <w:ind w:left="709"/>
+        <w:rPr>
+          <w:rFonts w:ascii="Arial" w:hAnsi="Arial" w:cs="Arial"/>
+          <w:sz w:val="20"/>
+          <w:szCs w:val="20"/>
+        </w:rPr>
+      </w:pPr>
+    </w:p>
+    <w:p>
+      <w:pPr>
+        <w:pStyle w:val="Prrafodelista"/>
+        <w:numPr>
+          <w:ilvl w:val="0"/>
+          <w:numId w:val="19"/>
+        </w:numPr>
+        <w:rPr>
+          <w:rFonts w:ascii="Arial" w:hAnsi="Arial" w:cs="Arial"/>
+          <w:sz w:val="20"/>
+          <w:szCs w:val="20"/>
+        </w:rPr>
+      </w:pPr>
+      <w:proofErr w:type="spellStart"/>
+      <w:r>
+        <w:rPr>
+          <w:rFonts w:ascii="Courier New" w:hAnsi="Courier New" w:cs="Courier New"/>
+          <w:sz w:val="20"/>
+          <w:szCs w:val="20"/>
+        </w:rPr>
+        <w:t>public</w:t>
+      </w:r>
+      <w:proofErr w:type="spellEnd"/>
+      <w:r>
+        <w:rPr>
+          <w:rFonts w:ascii="Courier New" w:hAnsi="Courier New" w:cs="Courier New"/>
+          <w:sz w:val="20"/>
+          <w:szCs w:val="20"/>
+        </w:rPr>
+        <w:t xml:space="preserve"> </w:t>
+      </w:r>
+      <w:proofErr w:type="spellStart"/>
+      <w:r>
+        <w:rPr>
+          <w:rFonts w:ascii="Courier New" w:hAnsi="Courier New" w:cs="Courier New"/>
+          <w:sz w:val="20"/>
+          <w:szCs w:val="20"/>
+        </w:rPr>
+        <w:t>AirTile</w:t>
+      </w:r>
+      <w:proofErr w:type="spellEnd"/>
+      <w:r>
+        <w:rPr>
+          <w:rFonts w:ascii="Courier New" w:hAnsi="Courier New" w:cs="Courier New"/>
+          <w:sz w:val="20"/>
+          <w:szCs w:val="20"/>
+        </w:rPr>
+        <w:t>(</w:t>
+      </w:r>
+      <w:proofErr w:type="spellStart"/>
+      <w:r>
+        <w:rPr>
+          <w:rFonts w:ascii="Courier New" w:hAnsi="Courier New" w:cs="Courier New"/>
+          <w:sz w:val="20"/>
+          <w:szCs w:val="20"/>
+        </w:rPr>
+        <w:t>int</w:t>
+      </w:r>
+      <w:proofErr w:type="spellEnd"/>
+      <w:r>
+        <w:rPr>
+          <w:rFonts w:ascii="Courier New" w:hAnsi="Courier New" w:cs="Courier New"/>
+          <w:sz w:val="20"/>
+          <w:szCs w:val="20"/>
+        </w:rPr>
+        <w:t xml:space="preserve"> x, </w:t>
+      </w:r>
+      <w:proofErr w:type="spellStart"/>
+      <w:r>
+        <w:rPr>
+          <w:rFonts w:ascii="Courier New" w:hAnsi="Courier New" w:cs="Courier New"/>
+          <w:sz w:val="20"/>
+          <w:szCs w:val="20"/>
+        </w:rPr>
+        <w:t>int</w:t>
+      </w:r>
+      <w:proofErr w:type="spellEnd"/>
+      <w:r>
+        <w:rPr>
+          <w:rFonts w:ascii="Courier New" w:hAnsi="Courier New" w:cs="Courier New"/>
+          <w:sz w:val="20"/>
+          <w:szCs w:val="20"/>
+        </w:rPr>
+        <w:t xml:space="preserve"> y)</w:t>
+      </w:r>
+      <w:r>
+        <w:rPr>
+          <w:rFonts w:ascii="Courier New" w:hAnsi="Courier New" w:cs="Courier New"/>
+          <w:sz w:val="20"/>
+          <w:szCs w:val="20"/>
+        </w:rPr>
+        <w:t xml:space="preserve">: </w:t>
+      </w:r>
+      <w:r>
+        <w:rPr>
+          <w:rFonts w:ascii="Arial" w:hAnsi="Arial" w:cs="Arial"/>
+          <w:sz w:val="20"/>
+          <w:szCs w:val="20"/>
+        </w:rPr>
+        <w:t>Constructor de la clase.</w:t>
+      </w:r>
+    </w:p>
+    <w:p>
+      <w:pPr>
+        <w:pStyle w:val="Prrafodelista"/>
+        <w:ind w:left="709"/>
+        <w:rPr>
+          <w:rFonts w:ascii="Arial" w:hAnsi="Arial" w:cs="Arial"/>
+          <w:sz w:val="20"/>
+          <w:szCs w:val="20"/>
+        </w:rPr>
+      </w:pPr>
+    </w:p>
+    <w:p>
+      <w:pPr>
+        <w:pStyle w:val="Prrafodelista"/>
+        <w:ind w:left="1224"/>
+        <w:rPr>
+          <w:rFonts w:ascii="Arial" w:hAnsi="Arial" w:cs="Arial"/>
+          <w:sz w:val="24"/>
+          <w:szCs w:val="24"/>
+          <w:u w:val="single"/>
+        </w:rPr>
+      </w:pPr>
     </w:p>
     <w:p>
       <w:pPr>
@@ -9811,6 +11119,119 @@
     </w:lvl>
   </w:abstractNum>
   <w:abstractNum w:abstractNumId="4">
+    <w:nsid w:val="1F3B40C2"/>
+    <w:multiLevelType w:val="hybridMultilevel"/>
+    <w:tmpl w:val="40C89CEE"/>
+    <w:lvl w:ilvl="0" w:tplc="2CECC09C">
+      <w:start w:val="1"/>
+      <w:numFmt w:val="bullet"/>
+      <w:lvlText w:val=""/>
+      <w:lvlJc w:val="left"/>
+      <w:pPr>
+        <w:ind w:left="1429" w:hanging="360"/>
+      </w:pPr>
+      <w:rPr>
+        <w:rFonts w:ascii="Symbol" w:hAnsi="Symbol" w:hint="default"/>
+      </w:rPr>
+    </w:lvl>
+    <w:lvl w:ilvl="1" w:tplc="0C0A0003" w:tentative="1">
+      <w:start w:val="1"/>
+      <w:numFmt w:val="bullet"/>
+      <w:lvlText w:val="o"/>
+      <w:lvlJc w:val="left"/>
+      <w:pPr>
+        <w:ind w:left="2149" w:hanging="360"/>
+      </w:pPr>
+      <w:rPr>
+        <w:rFonts w:ascii="Courier New" w:hAnsi="Courier New" w:cs="Courier New" w:hint="default"/>
+      </w:rPr>
+    </w:lvl>
+    <w:lvl w:ilvl="2" w:tplc="0C0A0005" w:tentative="1">
+      <w:start w:val="1"/>
+      <w:numFmt w:val="bullet"/>
+      <w:lvlText w:val=""/>
+      <w:lvlJc w:val="left"/>
+      <w:pPr>
+        <w:ind w:left="2869" w:hanging="360"/>
+      </w:pPr>
+      <w:rPr>
+        <w:rFonts w:ascii="Wingdings" w:hAnsi="Wingdings" w:hint="default"/>
+      </w:rPr>
+    </w:lvl>
+    <w:lvl w:ilvl="3" w:tplc="0C0A0001" w:tentative="1">
+      <w:start w:val="1"/>
+      <w:numFmt w:val="bullet"/>
+      <w:lvlText w:val=""/>
+      <w:lvlJc w:val="left"/>
+      <w:pPr>
+        <w:ind w:left="3589" w:hanging="360"/>
+      </w:pPr>
+      <w:rPr>
+        <w:rFonts w:ascii="Symbol" w:hAnsi="Symbol" w:hint="default"/>
+      </w:rPr>
+    </w:lvl>
+    <w:lvl w:ilvl="4" w:tplc="0C0A0003" w:tentative="1">
+      <w:start w:val="1"/>
+      <w:numFmt w:val="bullet"/>
+      <w:lvlText w:val="o"/>
+      <w:lvlJc w:val="left"/>
+      <w:pPr>
+        <w:ind w:left="4309" w:hanging="360"/>
+      </w:pPr>
+      <w:rPr>
+        <w:rFonts w:ascii="Courier New" w:hAnsi="Courier New" w:cs="Courier New" w:hint="default"/>
+      </w:rPr>
+    </w:lvl>
+    <w:lvl w:ilvl="5" w:tplc="0C0A0005" w:tentative="1">
+      <w:start w:val="1"/>
+      <w:numFmt w:val="bullet"/>
+      <w:lvlText w:val=""/>
+      <w:lvlJc w:val="left"/>
+      <w:pPr>
+        <w:ind w:left="5029" w:hanging="360"/>
+      </w:pPr>
+      <w:rPr>
+        <w:rFonts w:ascii="Wingdings" w:hAnsi="Wingdings" w:hint="default"/>
+      </w:rPr>
+    </w:lvl>
+    <w:lvl w:ilvl="6" w:tplc="0C0A0001" w:tentative="1">
+      <w:start w:val="1"/>
+      <w:numFmt w:val="bullet"/>
+      <w:lvlText w:val=""/>
+      <w:lvlJc w:val="left"/>
+      <w:pPr>
+        <w:ind w:left="5749" w:hanging="360"/>
+      </w:pPr>
+      <w:rPr>
+        <w:rFonts w:ascii="Symbol" w:hAnsi="Symbol" w:hint="default"/>
+      </w:rPr>
+    </w:lvl>
+    <w:lvl w:ilvl="7" w:tplc="0C0A0003" w:tentative="1">
+      <w:start w:val="1"/>
+      <w:numFmt w:val="bullet"/>
+      <w:lvlText w:val="o"/>
+      <w:lvlJc w:val="left"/>
+      <w:pPr>
+        <w:ind w:left="6469" w:hanging="360"/>
+      </w:pPr>
+      <w:rPr>
+        <w:rFonts w:ascii="Courier New" w:hAnsi="Courier New" w:cs="Courier New" w:hint="default"/>
+      </w:rPr>
+    </w:lvl>
+    <w:lvl w:ilvl="8" w:tplc="0C0A0005" w:tentative="1">
+      <w:start w:val="1"/>
+      <w:numFmt w:val="bullet"/>
+      <w:lvlText w:val=""/>
+      <w:lvlJc w:val="left"/>
+      <w:pPr>
+        <w:ind w:left="7189" w:hanging="360"/>
+      </w:pPr>
+      <w:rPr>
+        <w:rFonts w:ascii="Wingdings" w:hAnsi="Wingdings" w:hint="default"/>
+      </w:rPr>
+    </w:lvl>
+  </w:abstractNum>
+  <w:abstractNum w:abstractNumId="5">
     <w:nsid w:val="1FD03192"/>
     <w:multiLevelType w:val="hybridMultilevel"/>
     <w:tmpl w:val="C27EE3F2"/>
@@ -9923,7 +11344,7 @@
       </w:rPr>
     </w:lvl>
   </w:abstractNum>
-  <w:abstractNum w:abstractNumId="5">
+  <w:abstractNum w:abstractNumId="6">
     <w:nsid w:val="271F1485"/>
     <w:multiLevelType w:val="hybridMultilevel"/>
     <w:tmpl w:val="DB70E4AE"/>
@@ -10036,7 +11457,120 @@
       </w:rPr>
     </w:lvl>
   </w:abstractNum>
-  <w:abstractNum w:abstractNumId="6">
+  <w:abstractNum w:abstractNumId="7">
+    <w:nsid w:val="2C6319F2"/>
+    <w:multiLevelType w:val="hybridMultilevel"/>
+    <w:tmpl w:val="FCC4722C"/>
+    <w:lvl w:ilvl="0" w:tplc="2CECC09C">
+      <w:start w:val="1"/>
+      <w:numFmt w:val="bullet"/>
+      <w:lvlText w:val=""/>
+      <w:lvlJc w:val="left"/>
+      <w:pPr>
+        <w:ind w:left="1429" w:hanging="360"/>
+      </w:pPr>
+      <w:rPr>
+        <w:rFonts w:ascii="Symbol" w:hAnsi="Symbol" w:hint="default"/>
+      </w:rPr>
+    </w:lvl>
+    <w:lvl w:ilvl="1" w:tplc="0C0A0003" w:tentative="1">
+      <w:start w:val="1"/>
+      <w:numFmt w:val="bullet"/>
+      <w:lvlText w:val="o"/>
+      <w:lvlJc w:val="left"/>
+      <w:pPr>
+        <w:ind w:left="2149" w:hanging="360"/>
+      </w:pPr>
+      <w:rPr>
+        <w:rFonts w:ascii="Courier New" w:hAnsi="Courier New" w:cs="Courier New" w:hint="default"/>
+      </w:rPr>
+    </w:lvl>
+    <w:lvl w:ilvl="2" w:tplc="0C0A0005" w:tentative="1">
+      <w:start w:val="1"/>
+      <w:numFmt w:val="bullet"/>
+      <w:lvlText w:val=""/>
+      <w:lvlJc w:val="left"/>
+      <w:pPr>
+        <w:ind w:left="2869" w:hanging="360"/>
+      </w:pPr>
+      <w:rPr>
+        <w:rFonts w:ascii="Wingdings" w:hAnsi="Wingdings" w:hint="default"/>
+      </w:rPr>
+    </w:lvl>
+    <w:lvl w:ilvl="3" w:tplc="0C0A0001" w:tentative="1">
+      <w:start w:val="1"/>
+      <w:numFmt w:val="bullet"/>
+      <w:lvlText w:val=""/>
+      <w:lvlJc w:val="left"/>
+      <w:pPr>
+        <w:ind w:left="3589" w:hanging="360"/>
+      </w:pPr>
+      <w:rPr>
+        <w:rFonts w:ascii="Symbol" w:hAnsi="Symbol" w:hint="default"/>
+      </w:rPr>
+    </w:lvl>
+    <w:lvl w:ilvl="4" w:tplc="0C0A0003" w:tentative="1">
+      <w:start w:val="1"/>
+      <w:numFmt w:val="bullet"/>
+      <w:lvlText w:val="o"/>
+      <w:lvlJc w:val="left"/>
+      <w:pPr>
+        <w:ind w:left="4309" w:hanging="360"/>
+      </w:pPr>
+      <w:rPr>
+        <w:rFonts w:ascii="Courier New" w:hAnsi="Courier New" w:cs="Courier New" w:hint="default"/>
+      </w:rPr>
+    </w:lvl>
+    <w:lvl w:ilvl="5" w:tplc="0C0A0005" w:tentative="1">
+      <w:start w:val="1"/>
+      <w:numFmt w:val="bullet"/>
+      <w:lvlText w:val=""/>
+      <w:lvlJc w:val="left"/>
+      <w:pPr>
+        <w:ind w:left="5029" w:hanging="360"/>
+      </w:pPr>
+      <w:rPr>
+        <w:rFonts w:ascii="Wingdings" w:hAnsi="Wingdings" w:hint="default"/>
+      </w:rPr>
+    </w:lvl>
+    <w:lvl w:ilvl="6" w:tplc="0C0A0001" w:tentative="1">
+      <w:start w:val="1"/>
+      <w:numFmt w:val="bullet"/>
+      <w:lvlText w:val=""/>
+      <w:lvlJc w:val="left"/>
+      <w:pPr>
+        <w:ind w:left="5749" w:hanging="360"/>
+      </w:pPr>
+      <w:rPr>
+        <w:rFonts w:ascii="Symbol" w:hAnsi="Symbol" w:hint="default"/>
+      </w:rPr>
+    </w:lvl>
+    <w:lvl w:ilvl="7" w:tplc="0C0A0003" w:tentative="1">
+      <w:start w:val="1"/>
+      <w:numFmt w:val="bullet"/>
+      <w:lvlText w:val="o"/>
+      <w:lvlJc w:val="left"/>
+      <w:pPr>
+        <w:ind w:left="6469" w:hanging="360"/>
+      </w:pPr>
+      <w:rPr>
+        <w:rFonts w:ascii="Courier New" w:hAnsi="Courier New" w:cs="Courier New" w:hint="default"/>
+      </w:rPr>
+    </w:lvl>
+    <w:lvl w:ilvl="8" w:tplc="0C0A0005" w:tentative="1">
+      <w:start w:val="1"/>
+      <w:numFmt w:val="bullet"/>
+      <w:lvlText w:val=""/>
+      <w:lvlJc w:val="left"/>
+      <w:pPr>
+        <w:ind w:left="7189" w:hanging="360"/>
+      </w:pPr>
+      <w:rPr>
+        <w:rFonts w:ascii="Wingdings" w:hAnsi="Wingdings" w:hint="default"/>
+      </w:rPr>
+    </w:lvl>
+  </w:abstractNum>
+  <w:abstractNum w:abstractNumId="8">
     <w:nsid w:val="37B901F5"/>
     <w:multiLevelType w:val="multilevel"/>
     <w:tmpl w:val="A17A610C"/>
@@ -10149,7 +11683,7 @@
       </w:rPr>
     </w:lvl>
   </w:abstractNum>
-  <w:abstractNum w:abstractNumId="7">
+  <w:abstractNum w:abstractNumId="9">
     <w:nsid w:val="387513A7"/>
     <w:multiLevelType w:val="multilevel"/>
     <w:tmpl w:val="A17A610C"/>
@@ -10262,7 +11796,7 @@
       </w:rPr>
     </w:lvl>
   </w:abstractNum>
-  <w:abstractNum w:abstractNumId="8">
+  <w:abstractNum w:abstractNumId="10">
     <w:nsid w:val="3BC007D4"/>
     <w:multiLevelType w:val="hybridMultilevel"/>
     <w:tmpl w:val="08DC2138"/>
@@ -10375,7 +11909,7 @@
       </w:rPr>
     </w:lvl>
   </w:abstractNum>
-  <w:abstractNum w:abstractNumId="9">
+  <w:abstractNum w:abstractNumId="11">
     <w:nsid w:val="41784A01"/>
     <w:multiLevelType w:val="multilevel"/>
     <w:tmpl w:val="B4CA5880"/>
@@ -10488,7 +12022,7 @@
       </w:rPr>
     </w:lvl>
   </w:abstractNum>
-  <w:abstractNum w:abstractNumId="10">
+  <w:abstractNum w:abstractNumId="12">
     <w:nsid w:val="420736EA"/>
     <w:multiLevelType w:val="hybridMultilevel"/>
     <w:tmpl w:val="9C644DF8"/>
@@ -10602,7 +12136,7 @@
       </w:rPr>
     </w:lvl>
   </w:abstractNum>
-  <w:abstractNum w:abstractNumId="11">
+  <w:abstractNum w:abstractNumId="13">
     <w:nsid w:val="4453694E"/>
     <w:multiLevelType w:val="hybridMultilevel"/>
     <w:tmpl w:val="4D0EA05E"/>
@@ -10715,7 +12249,7 @@
       </w:rPr>
     </w:lvl>
   </w:abstractNum>
-  <w:abstractNum w:abstractNumId="12">
+  <w:abstractNum w:abstractNumId="14">
     <w:nsid w:val="54B31E0B"/>
     <w:multiLevelType w:val="hybridMultilevel"/>
     <w:tmpl w:val="ECE6D5D4"/>
@@ -10828,7 +12362,7 @@
       </w:rPr>
     </w:lvl>
   </w:abstractNum>
-  <w:abstractNum w:abstractNumId="13">
+  <w:abstractNum w:abstractNumId="15">
     <w:nsid w:val="5A5B13D9"/>
     <w:multiLevelType w:val="hybridMultilevel"/>
     <w:tmpl w:val="3D7C1D0E"/>
@@ -10941,7 +12475,7 @@
       </w:rPr>
     </w:lvl>
   </w:abstractNum>
-  <w:abstractNum w:abstractNumId="14">
+  <w:abstractNum w:abstractNumId="16">
     <w:nsid w:val="5FF34086"/>
     <w:multiLevelType w:val="hybridMultilevel"/>
     <w:tmpl w:val="4ECC664C"/>
@@ -11054,7 +12588,7 @@
       </w:rPr>
     </w:lvl>
   </w:abstractNum>
-  <w:abstractNum w:abstractNumId="15">
+  <w:abstractNum w:abstractNumId="17">
     <w:nsid w:val="6E366680"/>
     <w:multiLevelType w:val="multilevel"/>
     <w:tmpl w:val="0C0A001F"/>
@@ -11138,6 +12672,119 @@
       <w:pPr>
         <w:ind w:left="4320" w:hanging="1440"/>
       </w:pPr>
+    </w:lvl>
+  </w:abstractNum>
+  <w:abstractNum w:abstractNumId="18">
+    <w:nsid w:val="7A891F1F"/>
+    <w:multiLevelType w:val="hybridMultilevel"/>
+    <w:tmpl w:val="8AFC8930"/>
+    <w:lvl w:ilvl="0" w:tplc="2CECC09C">
+      <w:start w:val="1"/>
+      <w:numFmt w:val="bullet"/>
+      <w:lvlText w:val=""/>
+      <w:lvlJc w:val="left"/>
+      <w:pPr>
+        <w:ind w:left="1429" w:hanging="360"/>
+      </w:pPr>
+      <w:rPr>
+        <w:rFonts w:ascii="Symbol" w:hAnsi="Symbol" w:hint="default"/>
+      </w:rPr>
+    </w:lvl>
+    <w:lvl w:ilvl="1" w:tplc="0C0A0003" w:tentative="1">
+      <w:start w:val="1"/>
+      <w:numFmt w:val="bullet"/>
+      <w:lvlText w:val="o"/>
+      <w:lvlJc w:val="left"/>
+      <w:pPr>
+        <w:ind w:left="2149" w:hanging="360"/>
+      </w:pPr>
+      <w:rPr>
+        <w:rFonts w:ascii="Courier New" w:hAnsi="Courier New" w:cs="Courier New" w:hint="default"/>
+      </w:rPr>
+    </w:lvl>
+    <w:lvl w:ilvl="2" w:tplc="0C0A0005" w:tentative="1">
+      <w:start w:val="1"/>
+      <w:numFmt w:val="bullet"/>
+      <w:lvlText w:val=""/>
+      <w:lvlJc w:val="left"/>
+      <w:pPr>
+        <w:ind w:left="2869" w:hanging="360"/>
+      </w:pPr>
+      <w:rPr>
+        <w:rFonts w:ascii="Wingdings" w:hAnsi="Wingdings" w:hint="default"/>
+      </w:rPr>
+    </w:lvl>
+    <w:lvl w:ilvl="3" w:tplc="0C0A0001" w:tentative="1">
+      <w:start w:val="1"/>
+      <w:numFmt w:val="bullet"/>
+      <w:lvlText w:val=""/>
+      <w:lvlJc w:val="left"/>
+      <w:pPr>
+        <w:ind w:left="3589" w:hanging="360"/>
+      </w:pPr>
+      <w:rPr>
+        <w:rFonts w:ascii="Symbol" w:hAnsi="Symbol" w:hint="default"/>
+      </w:rPr>
+    </w:lvl>
+    <w:lvl w:ilvl="4" w:tplc="0C0A0003" w:tentative="1">
+      <w:start w:val="1"/>
+      <w:numFmt w:val="bullet"/>
+      <w:lvlText w:val="o"/>
+      <w:lvlJc w:val="left"/>
+      <w:pPr>
+        <w:ind w:left="4309" w:hanging="360"/>
+      </w:pPr>
+      <w:rPr>
+        <w:rFonts w:ascii="Courier New" w:hAnsi="Courier New" w:cs="Courier New" w:hint="default"/>
+      </w:rPr>
+    </w:lvl>
+    <w:lvl w:ilvl="5" w:tplc="0C0A0005" w:tentative="1">
+      <w:start w:val="1"/>
+      <w:numFmt w:val="bullet"/>
+      <w:lvlText w:val=""/>
+      <w:lvlJc w:val="left"/>
+      <w:pPr>
+        <w:ind w:left="5029" w:hanging="360"/>
+      </w:pPr>
+      <w:rPr>
+        <w:rFonts w:ascii="Wingdings" w:hAnsi="Wingdings" w:hint="default"/>
+      </w:rPr>
+    </w:lvl>
+    <w:lvl w:ilvl="6" w:tplc="0C0A0001" w:tentative="1">
+      <w:start w:val="1"/>
+      <w:numFmt w:val="bullet"/>
+      <w:lvlText w:val=""/>
+      <w:lvlJc w:val="left"/>
+      <w:pPr>
+        <w:ind w:left="5749" w:hanging="360"/>
+      </w:pPr>
+      <w:rPr>
+        <w:rFonts w:ascii="Symbol" w:hAnsi="Symbol" w:hint="default"/>
+      </w:rPr>
+    </w:lvl>
+    <w:lvl w:ilvl="7" w:tplc="0C0A0003" w:tentative="1">
+      <w:start w:val="1"/>
+      <w:numFmt w:val="bullet"/>
+      <w:lvlText w:val="o"/>
+      <w:lvlJc w:val="left"/>
+      <w:pPr>
+        <w:ind w:left="6469" w:hanging="360"/>
+      </w:pPr>
+      <w:rPr>
+        <w:rFonts w:ascii="Courier New" w:hAnsi="Courier New" w:cs="Courier New" w:hint="default"/>
+      </w:rPr>
+    </w:lvl>
+    <w:lvl w:ilvl="8" w:tplc="0C0A0005" w:tentative="1">
+      <w:start w:val="1"/>
+      <w:numFmt w:val="bullet"/>
+      <w:lvlText w:val=""/>
+      <w:lvlJc w:val="left"/>
+      <w:pPr>
+        <w:ind w:left="7189" w:hanging="360"/>
+      </w:pPr>
+      <w:rPr>
+        <w:rFonts w:ascii="Wingdings" w:hAnsi="Wingdings" w:hint="default"/>
+      </w:rPr>
     </w:lvl>
   </w:abstractNum>
   <w:num w:numId="1">
@@ -11147,46 +12794,55 @@
     <w:abstractNumId w:val="1"/>
   </w:num>
   <w:num w:numId="3">
-    <w:abstractNumId w:val="15"/>
+    <w:abstractNumId w:val="17"/>
   </w:num>
   <w:num w:numId="4">
-    <w:abstractNumId w:val="7"/>
+    <w:abstractNumId w:val="9"/>
   </w:num>
   <w:num w:numId="5">
-    <w:abstractNumId w:val="12"/>
+    <w:abstractNumId w:val="14"/>
   </w:num>
   <w:num w:numId="6">
+    <w:abstractNumId w:val="6"/>
+  </w:num>
+  <w:num w:numId="7">
+    <w:abstractNumId w:val="11"/>
+  </w:num>
+  <w:num w:numId="8">
+    <w:abstractNumId w:val="8"/>
+  </w:num>
+  <w:num w:numId="9">
     <w:abstractNumId w:val="5"/>
   </w:num>
-  <w:num w:numId="7">
-    <w:abstractNumId w:val="9"/>
-  </w:num>
-  <w:num w:numId="8">
-    <w:abstractNumId w:val="6"/>
-  </w:num>
-  <w:num w:numId="9">
-    <w:abstractNumId w:val="4"/>
-  </w:num>
   <w:num w:numId="10">
-    <w:abstractNumId w:val="14"/>
+    <w:abstractNumId w:val="16"/>
   </w:num>
   <w:num w:numId="11">
     <w:abstractNumId w:val="2"/>
   </w:num>
   <w:num w:numId="12">
-    <w:abstractNumId w:val="11"/>
+    <w:abstractNumId w:val="13"/>
   </w:num>
   <w:num w:numId="13">
-    <w:abstractNumId w:val="8"/>
+    <w:abstractNumId w:val="10"/>
   </w:num>
   <w:num w:numId="14">
-    <w:abstractNumId w:val="13"/>
+    <w:abstractNumId w:val="15"/>
   </w:num>
   <w:num w:numId="15">
     <w:abstractNumId w:val="0"/>
   </w:num>
   <w:num w:numId="16">
-    <w:abstractNumId w:val="10"/>
+    <w:abstractNumId w:val="12"/>
+  </w:num>
+  <w:num w:numId="17">
+    <w:abstractNumId w:val="18"/>
+  </w:num>
+  <w:num w:numId="18">
+    <w:abstractNumId w:val="4"/>
+  </w:num>
+  <w:num w:numId="19">
+    <w:abstractNumId w:val="7"/>
   </w:num>
 </w:numbering>
 </file>

</xml_diff>